<commit_message>
Finito la presentazione sul ftp di windows e filezilla
</commit_message>
<xml_diff>
--- a/studio_ftp/res/Ftp windows.docx
+++ b/studio_ftp/res/Ftp windows.docx
@@ -1,18 +1,12 @@
 
 <file path=word/document.xml><?xml version="1.0" encoding="utf-8"?>
-<w:document xmlns:ve="http://schemas.openxmlformats.org/markup-compatibility/2006" xmlns:o="urn:schemas-microsoft-com:office:office" xmlns:r="http://schemas.openxmlformats.org/officeDocument/2006/relationships" xmlns:m="http://schemas.openxmlformats.org/officeDocument/2006/math" xmlns:v="urn:schemas-microsoft-com:vml" xmlns:wp="http://schemas.openxmlformats.org/drawingml/2006/wordprocessingDrawing" xmlns:w10="urn:schemas-microsoft-com:office:word" xmlns:w="http://schemas.openxmlformats.org/wordprocessingml/2006/main" xmlns:wne="http://schemas.microsoft.com/office/word/2006/wordml">
+<w:document xmlns:wpc="http://schemas.microsoft.com/office/word/2010/wordprocessingCanvas" xmlns:cx="http://schemas.microsoft.com/office/drawing/2014/chartex" xmlns:cx1="http://schemas.microsoft.com/office/drawing/2015/9/8/chartex" xmlns:cx2="http://schemas.microsoft.com/office/drawing/2015/10/21/chartex" xmlns:cx3="http://schemas.microsoft.com/office/drawing/2016/5/9/chartex" xmlns:cx4="http://schemas.microsoft.com/office/drawing/2016/5/10/chartex" xmlns:cx5="http://schemas.microsoft.com/office/drawing/2016/5/11/chartex" xmlns:cx6="http://schemas.microsoft.com/office/drawing/2016/5/12/chartex" xmlns:cx7="http://schemas.microsoft.com/office/drawing/2016/5/13/chartex" xmlns:cx8="http://schemas.microsoft.com/office/drawing/2016/5/14/chartex" xmlns:mc="http://schemas.openxmlformats.org/markup-compatibility/2006" xmlns:aink="http://schemas.microsoft.com/office/drawing/2016/ink" xmlns:am3d="http://schemas.microsoft.com/office/drawing/2017/model3d" xmlns:o="urn:schemas-microsoft-com:office:office" xmlns:r="http://schemas.openxmlformats.org/officeDocument/2006/relationships" xmlns:m="http://schemas.openxmlformats.org/officeDocument/2006/math" xmlns:v="urn:schemas-microsoft-com:vml" xmlns:wp14="http://schemas.microsoft.com/office/word/2010/wordprocessingDrawing" xmlns:wp="http://schemas.openxmlformats.org/drawingml/2006/wordprocessingDrawing" xmlns:w10="urn:schemas-microsoft-com:office:word" xmlns:w="http://schemas.openxmlformats.org/wordprocessingml/2006/main" xmlns:w14="http://schemas.microsoft.com/office/word/2010/wordml" xmlns:w15="http://schemas.microsoft.com/office/word/2012/wordml" xmlns:w16se="http://schemas.microsoft.com/office/word/2015/wordml/symex" xmlns:wpg="http://schemas.microsoft.com/office/word/2010/wordprocessingGroup" xmlns:wpi="http://schemas.microsoft.com/office/word/2010/wordprocessingInk" xmlns:wne="http://schemas.microsoft.com/office/word/2006/wordml" xmlns:wps="http://schemas.microsoft.com/office/word/2010/wordprocessingShape" mc:Ignorable="w14 w15 w16se wp14">
   <w:body>
     <w:p>
       <w:pPr>
-        <w:pStyle w:val="Titolo1"/>
-        <w:rPr>
-          <w:sz w:val="36"/>
-        </w:rPr>
-      </w:pPr>
-      <w:r>
-        <w:rPr>
-          <w:sz w:val="36"/>
-        </w:rPr>
+        <w:pStyle w:val="Title"/>
+      </w:pPr>
+      <w:r>
         <w:t>Come configurare FTP su Windows</w:t>
       </w:r>
     </w:p>
@@ -56,38 +50,76 @@
         <w:rPr>
           <w:sz w:val="28"/>
         </w:rPr>
-        <w:t xml:space="preserve">ci consente di scaricare file utilizzando il protocollo </w:t>
-      </w:r>
-      <w:r>
-        <w:rPr>
-          <w:sz w:val="28"/>
-        </w:rPr>
-        <w:t xml:space="preserve">FTP </w:t>
-      </w:r>
-      <w:r>
-        <w:rPr>
-          <w:sz w:val="28"/>
-        </w:rPr>
-        <w:t xml:space="preserve">dai </w:t>
-      </w:r>
-      <w:r>
-        <w:rPr>
-          <w:sz w:val="28"/>
-        </w:rPr>
-        <w:t>server ftp.</w:t>
-      </w:r>
-    </w:p>
-    <w:p>
-      <w:pPr>
-        <w:rPr>
-          <w:sz w:val="28"/>
-        </w:rPr>
-      </w:pPr>
-      <w:r>
-        <w:rPr>
-          <w:sz w:val="28"/>
-        </w:rPr>
-        <w:t>Questa utility di Windows non è l'unico programma che ci consente di scaricare file utilizzando questo protocollo di trasmissione</w:t>
+        <w:t>ci consente di scaricare</w:t>
+      </w:r>
+      <w:r>
+        <w:rPr>
+          <w:sz w:val="28"/>
+        </w:rPr>
+        <w:t xml:space="preserve"> o caricare</w:t>
+      </w:r>
+      <w:r>
+        <w:rPr>
+          <w:sz w:val="28"/>
+        </w:rPr>
+        <w:t xml:space="preserve"> </w:t>
+      </w:r>
+      <w:r>
+        <w:rPr>
+          <w:sz w:val="28"/>
+        </w:rPr>
+        <w:t xml:space="preserve">dei </w:t>
+      </w:r>
+      <w:r>
+        <w:rPr>
+          <w:sz w:val="28"/>
+        </w:rPr>
+        <w:t xml:space="preserve">file </w:t>
+      </w:r>
+      <w:r>
+        <w:rPr>
+          <w:sz w:val="28"/>
+        </w:rPr>
+        <w:t xml:space="preserve">da un server che utilizza </w:t>
+      </w:r>
+      <w:r>
+        <w:rPr>
+          <w:sz w:val="28"/>
+        </w:rPr>
+        <w:t xml:space="preserve">il protocollo </w:t>
+      </w:r>
+      <w:r>
+        <w:rPr>
+          <w:sz w:val="28"/>
+        </w:rPr>
+        <w:t>FTP.</w:t>
+      </w:r>
+      <w:bookmarkStart w:id="0" w:name="_GoBack"/>
+      <w:bookmarkEnd w:id="0"/>
+    </w:p>
+    <w:p>
+      <w:pPr>
+        <w:rPr>
+          <w:sz w:val="28"/>
+        </w:rPr>
+      </w:pPr>
+      <w:r>
+        <w:rPr>
+          <w:sz w:val="28"/>
+        </w:rPr>
+        <w:t xml:space="preserve">Questa utility di Windows non è l'unico programma che ci consente di scaricare </w:t>
+      </w:r>
+      <w:r>
+        <w:rPr>
+          <w:sz w:val="28"/>
+        </w:rPr>
+        <w:t xml:space="preserve">e caricare </w:t>
+      </w:r>
+      <w:r>
+        <w:rPr>
+          <w:sz w:val="28"/>
+        </w:rPr>
+        <w:t>file</w:t>
       </w:r>
       <w:r>
         <w:rPr>
@@ -117,7 +149,19 @@
         <w:rPr>
           <w:sz w:val="28"/>
         </w:rPr>
-        <w:t>el sistema operativo Microsoft.</w:t>
+        <w:t xml:space="preserve">el sistema operativo </w:t>
+      </w:r>
+      <w:r>
+        <w:rPr>
+          <w:sz w:val="28"/>
+        </w:rPr>
+        <w:t xml:space="preserve">di </w:t>
+      </w:r>
+      <w:r>
+        <w:rPr>
+          <w:sz w:val="28"/>
+        </w:rPr>
+        <w:t>Microsoft.</w:t>
       </w:r>
     </w:p>
     <w:p>
@@ -153,10 +197,756 @@
     </w:p>
     <w:p>
       <w:pPr>
-        <w:pStyle w:val="Paragrafoelenco"/>
+        <w:rPr>
+          <w:sz w:val="28"/>
+        </w:rPr>
+      </w:pPr>
+      <w:r>
+        <w:rPr>
+          <w:sz w:val="28"/>
+        </w:rPr>
+        <w:t>Aprire la console di Windows (cmd.exe)</w:t>
+      </w:r>
+    </w:p>
+    <w:p>
+      <w:pPr>
+        <w:rPr>
+          <w:sz w:val="28"/>
+        </w:rPr>
+      </w:pPr>
+      <w:r>
+        <w:rPr>
+          <w:noProof/>
+        </w:rPr>
+        <w:drawing>
+          <wp:inline distT="0" distB="0" distL="0" distR="0" wp14:anchorId="07AEC15B" wp14:editId="7F20D4AB">
+            <wp:extent cx="6120130" cy="3201035"/>
+            <wp:effectExtent l="0" t="0" r="0" b="0"/>
+            <wp:docPr id="1" name="Picture 1"/>
+            <wp:cNvGraphicFramePr>
+              <a:graphicFrameLocks xmlns:a="http://schemas.openxmlformats.org/drawingml/2006/main" noChangeAspect="1"/>
+            </wp:cNvGraphicFramePr>
+            <a:graphic xmlns:a="http://schemas.openxmlformats.org/drawingml/2006/main">
+              <a:graphicData uri="http://schemas.openxmlformats.org/drawingml/2006/picture">
+                <pic:pic xmlns:pic="http://schemas.openxmlformats.org/drawingml/2006/picture">
+                  <pic:nvPicPr>
+                    <pic:cNvPr id="1" name=""/>
+                    <pic:cNvPicPr/>
+                  </pic:nvPicPr>
+                  <pic:blipFill>
+                    <a:blip r:embed="rId5"/>
+                    <a:stretch>
+                      <a:fillRect/>
+                    </a:stretch>
+                  </pic:blipFill>
+                  <pic:spPr>
+                    <a:xfrm>
+                      <a:off x="0" y="0"/>
+                      <a:ext cx="6120130" cy="3201035"/>
+                    </a:xfrm>
+                    <a:prstGeom prst="rect">
+                      <a:avLst/>
+                    </a:prstGeom>
+                  </pic:spPr>
+                </pic:pic>
+              </a:graphicData>
+            </a:graphic>
+          </wp:inline>
+        </w:drawing>
+      </w:r>
+    </w:p>
+    <w:p>
+      <w:pPr>
+        <w:rPr>
+          <w:sz w:val="28"/>
+        </w:rPr>
+      </w:pPr>
+      <w:r>
+        <w:rPr>
+          <w:sz w:val="28"/>
+        </w:rPr>
+        <w:t>Scrivere “ftp”</w:t>
+      </w:r>
+    </w:p>
+    <w:p>
+      <w:pPr>
+        <w:rPr>
+          <w:sz w:val="28"/>
+        </w:rPr>
+      </w:pPr>
+      <w:r>
+        <w:rPr>
+          <w:noProof/>
+        </w:rPr>
+        <w:lastRenderedPageBreak/>
+        <w:drawing>
+          <wp:inline distT="0" distB="0" distL="0" distR="0" wp14:anchorId="6E6E41DC" wp14:editId="1FF33287">
+            <wp:extent cx="6120130" cy="3201035"/>
+            <wp:effectExtent l="0" t="0" r="0" b="0"/>
+            <wp:docPr id="2" name="Picture 2"/>
+            <wp:cNvGraphicFramePr>
+              <a:graphicFrameLocks xmlns:a="http://schemas.openxmlformats.org/drawingml/2006/main" noChangeAspect="1"/>
+            </wp:cNvGraphicFramePr>
+            <a:graphic xmlns:a="http://schemas.openxmlformats.org/drawingml/2006/main">
+              <a:graphicData uri="http://schemas.openxmlformats.org/drawingml/2006/picture">
+                <pic:pic xmlns:pic="http://schemas.openxmlformats.org/drawingml/2006/picture">
+                  <pic:nvPicPr>
+                    <pic:cNvPr id="1" name=""/>
+                    <pic:cNvPicPr/>
+                  </pic:nvPicPr>
+                  <pic:blipFill>
+                    <a:blip r:embed="rId6"/>
+                    <a:stretch>
+                      <a:fillRect/>
+                    </a:stretch>
+                  </pic:blipFill>
+                  <pic:spPr>
+                    <a:xfrm>
+                      <a:off x="0" y="0"/>
+                      <a:ext cx="6120130" cy="3201035"/>
+                    </a:xfrm>
+                    <a:prstGeom prst="rect">
+                      <a:avLst/>
+                    </a:prstGeom>
+                  </pic:spPr>
+                </pic:pic>
+              </a:graphicData>
+            </a:graphic>
+          </wp:inline>
+        </w:drawing>
+      </w:r>
+    </w:p>
+    <w:p>
+      <w:pPr>
+        <w:pStyle w:val="ListParagraph"/>
+        <w:rPr>
+          <w:sz w:val="28"/>
+        </w:rPr>
+      </w:pPr>
+    </w:p>
+    <w:p>
+      <w:pPr>
+        <w:rPr>
+          <w:sz w:val="28"/>
+        </w:rPr>
+      </w:pPr>
+      <w:r>
+        <w:rPr>
+          <w:sz w:val="28"/>
+        </w:rPr>
+        <w:t>Ora siamo in modalità ftp. Per vedere una lista dei comandi si può digitare “?”.</w:t>
+      </w:r>
+    </w:p>
+    <w:p>
+      <w:pPr>
+        <w:rPr>
+          <w:sz w:val="28"/>
+        </w:rPr>
+      </w:pPr>
+      <w:r>
+        <w:rPr>
+          <w:noProof/>
+        </w:rPr>
+        <w:drawing>
+          <wp:inline distT="0" distB="0" distL="0" distR="0" wp14:anchorId="2B652E75" wp14:editId="139B21FF">
+            <wp:extent cx="6120130" cy="3201035"/>
+            <wp:effectExtent l="0" t="0" r="0" b="0"/>
+            <wp:docPr id="3" name="Picture 3"/>
+            <wp:cNvGraphicFramePr>
+              <a:graphicFrameLocks xmlns:a="http://schemas.openxmlformats.org/drawingml/2006/main" noChangeAspect="1"/>
+            </wp:cNvGraphicFramePr>
+            <a:graphic xmlns:a="http://schemas.openxmlformats.org/drawingml/2006/main">
+              <a:graphicData uri="http://schemas.openxmlformats.org/drawingml/2006/picture">
+                <pic:pic xmlns:pic="http://schemas.openxmlformats.org/drawingml/2006/picture">
+                  <pic:nvPicPr>
+                    <pic:cNvPr id="1" name=""/>
+                    <pic:cNvPicPr/>
+                  </pic:nvPicPr>
+                  <pic:blipFill>
+                    <a:blip r:embed="rId7"/>
+                    <a:stretch>
+                      <a:fillRect/>
+                    </a:stretch>
+                  </pic:blipFill>
+                  <pic:spPr>
+                    <a:xfrm>
+                      <a:off x="0" y="0"/>
+                      <a:ext cx="6120130" cy="3201035"/>
+                    </a:xfrm>
+                    <a:prstGeom prst="rect">
+                      <a:avLst/>
+                    </a:prstGeom>
+                  </pic:spPr>
+                </pic:pic>
+              </a:graphicData>
+            </a:graphic>
+          </wp:inline>
+        </w:drawing>
+      </w:r>
+    </w:p>
+    <w:p>
+      <w:pPr>
+        <w:rPr>
+          <w:sz w:val="28"/>
+        </w:rPr>
+      </w:pPr>
+      <w:r>
+        <w:rPr>
+          <w:sz w:val="28"/>
+        </w:rPr>
+        <w:t>Connettersi ad un server ftp è molto semplice. Bisogna scrivere il comando “open” seguito dall’indirizzo del server ftp.</w:t>
+      </w:r>
+    </w:p>
+    <w:p>
+      <w:r>
+        <w:br w:type="page"/>
+      </w:r>
+    </w:p>
+    <w:p>
+      <w:pPr>
+        <w:rPr>
+          <w:sz w:val="28"/>
+        </w:rPr>
+      </w:pPr>
+      <w:r>
+        <w:rPr>
+          <w:noProof/>
+        </w:rPr>
+        <w:lastRenderedPageBreak/>
+        <w:drawing>
+          <wp:inline distT="0" distB="0" distL="0" distR="0" wp14:anchorId="370D9769" wp14:editId="6EFC8900">
+            <wp:extent cx="6120130" cy="3201035"/>
+            <wp:effectExtent l="0" t="0" r="0" b="0"/>
+            <wp:docPr id="4" name="Picture 4"/>
+            <wp:cNvGraphicFramePr>
+              <a:graphicFrameLocks xmlns:a="http://schemas.openxmlformats.org/drawingml/2006/main" noChangeAspect="1"/>
+            </wp:cNvGraphicFramePr>
+            <a:graphic xmlns:a="http://schemas.openxmlformats.org/drawingml/2006/main">
+              <a:graphicData uri="http://schemas.openxmlformats.org/drawingml/2006/picture">
+                <pic:pic xmlns:pic="http://schemas.openxmlformats.org/drawingml/2006/picture">
+                  <pic:nvPicPr>
+                    <pic:cNvPr id="1" name=""/>
+                    <pic:cNvPicPr/>
+                  </pic:nvPicPr>
+                  <pic:blipFill>
+                    <a:blip r:embed="rId8"/>
+                    <a:stretch>
+                      <a:fillRect/>
+                    </a:stretch>
+                  </pic:blipFill>
+                  <pic:spPr>
+                    <a:xfrm>
+                      <a:off x="0" y="0"/>
+                      <a:ext cx="6120130" cy="3201035"/>
+                    </a:xfrm>
+                    <a:prstGeom prst="rect">
+                      <a:avLst/>
+                    </a:prstGeom>
+                  </pic:spPr>
+                </pic:pic>
+              </a:graphicData>
+            </a:graphic>
+          </wp:inline>
+        </w:drawing>
+      </w:r>
+    </w:p>
+    <w:p>
+      <w:pPr>
+        <w:rPr>
+          <w:sz w:val="28"/>
+        </w:rPr>
+      </w:pPr>
+      <w:r>
+        <w:rPr>
+          <w:sz w:val="28"/>
+        </w:rPr>
+        <w:t>Dopo che ci siamo collegati, il server potrebbe chiederci un nome utete e una password. Io, per fare la prova mi sono collegato al server “test.talia.net”, che è un server gratis aperto a tutti che appunto permette di provare se il suo client ftp fuziona. L’username è “anonymous” e la password è il suo indirizzo email.</w:t>
+      </w:r>
+    </w:p>
+    <w:p>
+      <w:pPr>
+        <w:rPr>
+          <w:sz w:val="28"/>
+        </w:rPr>
+      </w:pPr>
+      <w:r>
+        <w:rPr>
+          <w:noProof/>
+        </w:rPr>
+        <w:drawing>
+          <wp:inline distT="0" distB="0" distL="0" distR="0" wp14:anchorId="6D598F3C" wp14:editId="7A1E29C5">
+            <wp:extent cx="6120130" cy="3201035"/>
+            <wp:effectExtent l="0" t="0" r="0" b="0"/>
+            <wp:docPr id="5" name="Picture 5"/>
+            <wp:cNvGraphicFramePr>
+              <a:graphicFrameLocks xmlns:a="http://schemas.openxmlformats.org/drawingml/2006/main" noChangeAspect="1"/>
+            </wp:cNvGraphicFramePr>
+            <a:graphic xmlns:a="http://schemas.openxmlformats.org/drawingml/2006/main">
+              <a:graphicData uri="http://schemas.openxmlformats.org/drawingml/2006/picture">
+                <pic:pic xmlns:pic="http://schemas.openxmlformats.org/drawingml/2006/picture">
+                  <pic:nvPicPr>
+                    <pic:cNvPr id="1" name=""/>
+                    <pic:cNvPicPr/>
+                  </pic:nvPicPr>
+                  <pic:blipFill>
+                    <a:blip r:embed="rId9"/>
+                    <a:stretch>
+                      <a:fillRect/>
+                    </a:stretch>
+                  </pic:blipFill>
+                  <pic:spPr>
+                    <a:xfrm>
+                      <a:off x="0" y="0"/>
+                      <a:ext cx="6120130" cy="3201035"/>
+                    </a:xfrm>
+                    <a:prstGeom prst="rect">
+                      <a:avLst/>
+                    </a:prstGeom>
+                  </pic:spPr>
+                </pic:pic>
+              </a:graphicData>
+            </a:graphic>
+          </wp:inline>
+        </w:drawing>
+      </w:r>
+    </w:p>
+    <w:p>
+      <w:pPr>
+        <w:rPr>
+          <w:sz w:val="28"/>
+        </w:rPr>
+      </w:pPr>
+      <w:r>
+        <w:rPr>
+          <w:sz w:val="28"/>
+        </w:rPr>
+        <w:t>Ora che ci siamo autentificati, possiamo ad esempio vedere quali file sono presenti nel server con il comando “ls”.</w:t>
+      </w:r>
+    </w:p>
+    <w:p>
+      <w:pPr>
+        <w:rPr>
+          <w:sz w:val="28"/>
+        </w:rPr>
+      </w:pPr>
+      <w:r>
+        <w:rPr>
+          <w:noProof/>
+        </w:rPr>
+        <w:lastRenderedPageBreak/>
+        <w:drawing>
+          <wp:inline distT="0" distB="0" distL="0" distR="0" wp14:anchorId="749E6AE9" wp14:editId="42420593">
+            <wp:extent cx="6120130" cy="3201035"/>
+            <wp:effectExtent l="0" t="0" r="0" b="0"/>
+            <wp:docPr id="6" name="Picture 6"/>
+            <wp:cNvGraphicFramePr>
+              <a:graphicFrameLocks xmlns:a="http://schemas.openxmlformats.org/drawingml/2006/main" noChangeAspect="1"/>
+            </wp:cNvGraphicFramePr>
+            <a:graphic xmlns:a="http://schemas.openxmlformats.org/drawingml/2006/main">
+              <a:graphicData uri="http://schemas.openxmlformats.org/drawingml/2006/picture">
+                <pic:pic xmlns:pic="http://schemas.openxmlformats.org/drawingml/2006/picture">
+                  <pic:nvPicPr>
+                    <pic:cNvPr id="1" name=""/>
+                    <pic:cNvPicPr/>
+                  </pic:nvPicPr>
+                  <pic:blipFill>
+                    <a:blip r:embed="rId10"/>
+                    <a:stretch>
+                      <a:fillRect/>
+                    </a:stretch>
+                  </pic:blipFill>
+                  <pic:spPr>
+                    <a:xfrm>
+                      <a:off x="0" y="0"/>
+                      <a:ext cx="6120130" cy="3201035"/>
+                    </a:xfrm>
+                    <a:prstGeom prst="rect">
+                      <a:avLst/>
+                    </a:prstGeom>
+                  </pic:spPr>
+                </pic:pic>
+              </a:graphicData>
+            </a:graphic>
+          </wp:inline>
+        </w:drawing>
+      </w:r>
+    </w:p>
+    <w:p>
+      <w:pPr>
+        <w:rPr>
+          <w:sz w:val="28"/>
+        </w:rPr>
+      </w:pPr>
+    </w:p>
+    <w:p>
+      <w:pPr>
+        <w:rPr>
+          <w:sz w:val="28"/>
+        </w:rPr>
+      </w:pPr>
+      <w:r>
+        <w:rPr>
+          <w:sz w:val="28"/>
+        </w:rPr>
+        <w:t>Ora proviamo a scaricare il file welcome.msg</w:t>
+      </w:r>
+    </w:p>
+    <w:p>
+      <w:pPr>
+        <w:rPr>
+          <w:sz w:val="28"/>
+        </w:rPr>
+      </w:pPr>
+      <w:r>
+        <w:rPr>
+          <w:noProof/>
+        </w:rPr>
+        <w:drawing>
+          <wp:inline distT="0" distB="0" distL="0" distR="0" wp14:anchorId="10F7706D" wp14:editId="0C1D6504">
+            <wp:extent cx="6120130" cy="3201035"/>
+            <wp:effectExtent l="0" t="0" r="0" b="0"/>
+            <wp:docPr id="8" name="Picture 8"/>
+            <wp:cNvGraphicFramePr>
+              <a:graphicFrameLocks xmlns:a="http://schemas.openxmlformats.org/drawingml/2006/main" noChangeAspect="1"/>
+            </wp:cNvGraphicFramePr>
+            <a:graphic xmlns:a="http://schemas.openxmlformats.org/drawingml/2006/main">
+              <a:graphicData uri="http://schemas.openxmlformats.org/drawingml/2006/picture">
+                <pic:pic xmlns:pic="http://schemas.openxmlformats.org/drawingml/2006/picture">
+                  <pic:nvPicPr>
+                    <pic:cNvPr id="1" name=""/>
+                    <pic:cNvPicPr/>
+                  </pic:nvPicPr>
+                  <pic:blipFill>
+                    <a:blip r:embed="rId11"/>
+                    <a:stretch>
+                      <a:fillRect/>
+                    </a:stretch>
+                  </pic:blipFill>
+                  <pic:spPr>
+                    <a:xfrm>
+                      <a:off x="0" y="0"/>
+                      <a:ext cx="6120130" cy="3201035"/>
+                    </a:xfrm>
+                    <a:prstGeom prst="rect">
+                      <a:avLst/>
+                    </a:prstGeom>
+                  </pic:spPr>
+                </pic:pic>
+              </a:graphicData>
+            </a:graphic>
+          </wp:inline>
+        </w:drawing>
+      </w:r>
+    </w:p>
+    <w:p>
+      <w:pPr>
+        <w:rPr>
+          <w:sz w:val="28"/>
+        </w:rPr>
+      </w:pPr>
+      <w:r>
+        <w:rPr>
+          <w:sz w:val="28"/>
+        </w:rPr>
+        <w:t>Ora se si apre con il file explorer la cartella dove si trovava il cmd prima di entrare in modalità ftp possiamo vedere ed aprire il file.</w:t>
+      </w:r>
+    </w:p>
+    <w:p>
+      <w:pPr>
+        <w:rPr>
+          <w:sz w:val="28"/>
+        </w:rPr>
+      </w:pPr>
+      <w:r>
+        <w:rPr>
+          <w:noProof/>
+        </w:rPr>
+        <w:lastRenderedPageBreak/>
+        <w:drawing>
+          <wp:inline distT="0" distB="0" distL="0" distR="0" wp14:anchorId="7DBEF749" wp14:editId="5D4AC800">
+            <wp:extent cx="6120130" cy="4479925"/>
+            <wp:effectExtent l="0" t="0" r="0" b="0"/>
+            <wp:docPr id="7" name="Picture 7"/>
+            <wp:cNvGraphicFramePr>
+              <a:graphicFrameLocks xmlns:a="http://schemas.openxmlformats.org/drawingml/2006/main" noChangeAspect="1"/>
+            </wp:cNvGraphicFramePr>
+            <a:graphic xmlns:a="http://schemas.openxmlformats.org/drawingml/2006/main">
+              <a:graphicData uri="http://schemas.openxmlformats.org/drawingml/2006/picture">
+                <pic:pic xmlns:pic="http://schemas.openxmlformats.org/drawingml/2006/picture">
+                  <pic:nvPicPr>
+                    <pic:cNvPr id="1" name=""/>
+                    <pic:cNvPicPr/>
+                  </pic:nvPicPr>
+                  <pic:blipFill>
+                    <a:blip r:embed="rId12"/>
+                    <a:stretch>
+                      <a:fillRect/>
+                    </a:stretch>
+                  </pic:blipFill>
+                  <pic:spPr>
+                    <a:xfrm>
+                      <a:off x="0" y="0"/>
+                      <a:ext cx="6120130" cy="4479925"/>
+                    </a:xfrm>
+                    <a:prstGeom prst="rect">
+                      <a:avLst/>
+                    </a:prstGeom>
+                  </pic:spPr>
+                </pic:pic>
+              </a:graphicData>
+            </a:graphic>
+          </wp:inline>
+        </w:drawing>
+      </w:r>
+    </w:p>
+    <w:p>
+      <w:pPr>
+        <w:rPr>
+          <w:sz w:val="28"/>
+        </w:rPr>
+      </w:pPr>
+      <w:r>
+        <w:rPr>
+          <w:noProof/>
+        </w:rPr>
+        <w:drawing>
+          <wp:inline distT="0" distB="0" distL="0" distR="0" wp14:anchorId="7BF52EFA" wp14:editId="19AD1FB5">
+            <wp:extent cx="6120130" cy="3577590"/>
+            <wp:effectExtent l="0" t="0" r="0" b="0"/>
+            <wp:docPr id="9" name="Picture 9"/>
+            <wp:cNvGraphicFramePr>
+              <a:graphicFrameLocks xmlns:a="http://schemas.openxmlformats.org/drawingml/2006/main" noChangeAspect="1"/>
+            </wp:cNvGraphicFramePr>
+            <a:graphic xmlns:a="http://schemas.openxmlformats.org/drawingml/2006/main">
+              <a:graphicData uri="http://schemas.openxmlformats.org/drawingml/2006/picture">
+                <pic:pic xmlns:pic="http://schemas.openxmlformats.org/drawingml/2006/picture">
+                  <pic:nvPicPr>
+                    <pic:cNvPr id="1" name=""/>
+                    <pic:cNvPicPr/>
+                  </pic:nvPicPr>
+                  <pic:blipFill>
+                    <a:blip r:embed="rId13"/>
+                    <a:stretch>
+                      <a:fillRect/>
+                    </a:stretch>
+                  </pic:blipFill>
+                  <pic:spPr>
+                    <a:xfrm>
+                      <a:off x="0" y="0"/>
+                      <a:ext cx="6120130" cy="3577590"/>
+                    </a:xfrm>
+                    <a:prstGeom prst="rect">
+                      <a:avLst/>
+                    </a:prstGeom>
+                  </pic:spPr>
+                </pic:pic>
+              </a:graphicData>
+            </a:graphic>
+          </wp:inline>
+        </w:drawing>
+      </w:r>
+    </w:p>
+    <w:p>
+      <w:pPr>
+        <w:rPr>
+          <w:sz w:val="28"/>
+        </w:rPr>
+      </w:pPr>
+    </w:p>
+    <w:p>
+      <w:pPr>
+        <w:rPr>
+          <w:sz w:val="28"/>
+        </w:rPr>
+      </w:pPr>
+      <w:r>
+        <w:rPr>
+          <w:sz w:val="28"/>
+        </w:rPr>
+        <w:t>Ora possiamo anche provare a caricare un file</w:t>
+      </w:r>
+    </w:p>
+    <w:p>
+      <w:pPr>
+        <w:rPr>
+          <w:sz w:val="28"/>
+        </w:rPr>
+      </w:pPr>
+      <w:r>
+        <w:rPr>
+          <w:noProof/>
+        </w:rPr>
+        <w:lastRenderedPageBreak/>
+        <w:drawing>
+          <wp:inline distT="0" distB="0" distL="0" distR="0" wp14:anchorId="6691E270" wp14:editId="50AC68CF">
+            <wp:extent cx="6120130" cy="3201035"/>
+            <wp:effectExtent l="0" t="0" r="0" b="0"/>
+            <wp:docPr id="10" name="Picture 10"/>
+            <wp:cNvGraphicFramePr>
+              <a:graphicFrameLocks xmlns:a="http://schemas.openxmlformats.org/drawingml/2006/main" noChangeAspect="1"/>
+            </wp:cNvGraphicFramePr>
+            <a:graphic xmlns:a="http://schemas.openxmlformats.org/drawingml/2006/main">
+              <a:graphicData uri="http://schemas.openxmlformats.org/drawingml/2006/picture">
+                <pic:pic xmlns:pic="http://schemas.openxmlformats.org/drawingml/2006/picture">
+                  <pic:nvPicPr>
+                    <pic:cNvPr id="1" name=""/>
+                    <pic:cNvPicPr/>
+                  </pic:nvPicPr>
+                  <pic:blipFill>
+                    <a:blip r:embed="rId14"/>
+                    <a:stretch>
+                      <a:fillRect/>
+                    </a:stretch>
+                  </pic:blipFill>
+                  <pic:spPr>
+                    <a:xfrm>
+                      <a:off x="0" y="0"/>
+                      <a:ext cx="6120130" cy="3201035"/>
+                    </a:xfrm>
+                    <a:prstGeom prst="rect">
+                      <a:avLst/>
+                    </a:prstGeom>
+                  </pic:spPr>
+                </pic:pic>
+              </a:graphicData>
+            </a:graphic>
+          </wp:inline>
+        </w:drawing>
+      </w:r>
+    </w:p>
+    <w:p>
+      <w:pPr>
+        <w:rPr>
+          <w:sz w:val="28"/>
+        </w:rPr>
+      </w:pPr>
+    </w:p>
+    <w:p>
+      <w:pPr>
+        <w:rPr>
+          <w:sz w:val="28"/>
+        </w:rPr>
+      </w:pPr>
+      <w:r>
+        <w:rPr>
+          <w:sz w:val="28"/>
+        </w:rPr>
+        <w:t>Ovviamente, il server non c’è lo permette perché è un server</w:t>
+      </w:r>
+      <w:r>
+        <w:rPr>
+          <w:sz w:val="28"/>
+        </w:rPr>
+        <w:t xml:space="preserve"> pubblico aperto a tutti. Però su un server proprio privato sì.</w:t>
+      </w:r>
+    </w:p>
+    <w:p>
+      <w:pPr>
+        <w:rPr>
+          <w:sz w:val="28"/>
+        </w:rPr>
+      </w:pPr>
+      <w:r>
+        <w:rPr>
+          <w:sz w:val="28"/>
+        </w:rPr>
+        <w:t>Per chiudere la connessione basta scrivere il comando “bye”.</w:t>
+      </w:r>
+    </w:p>
+    <w:p>
+      <w:pPr>
+        <w:rPr>
+          <w:sz w:val="28"/>
+        </w:rPr>
+      </w:pPr>
+      <w:r>
+        <w:rPr>
+          <w:noProof/>
+        </w:rPr>
+        <w:drawing>
+          <wp:inline distT="0" distB="0" distL="0" distR="0" wp14:anchorId="19B6D131" wp14:editId="4CC3E9F6">
+            <wp:extent cx="6120130" cy="3201035"/>
+            <wp:effectExtent l="0" t="0" r="0" b="0"/>
+            <wp:docPr id="11" name="Picture 11"/>
+            <wp:cNvGraphicFramePr>
+              <a:graphicFrameLocks xmlns:a="http://schemas.openxmlformats.org/drawingml/2006/main" noChangeAspect="1"/>
+            </wp:cNvGraphicFramePr>
+            <a:graphic xmlns:a="http://schemas.openxmlformats.org/drawingml/2006/main">
+              <a:graphicData uri="http://schemas.openxmlformats.org/drawingml/2006/picture">
+                <pic:pic xmlns:pic="http://schemas.openxmlformats.org/drawingml/2006/picture">
+                  <pic:nvPicPr>
+                    <pic:cNvPr id="1" name=""/>
+                    <pic:cNvPicPr/>
+                  </pic:nvPicPr>
+                  <pic:blipFill>
+                    <a:blip r:embed="rId15"/>
+                    <a:stretch>
+                      <a:fillRect/>
+                    </a:stretch>
+                  </pic:blipFill>
+                  <pic:spPr>
+                    <a:xfrm>
+                      <a:off x="0" y="0"/>
+                      <a:ext cx="6120130" cy="3201035"/>
+                    </a:xfrm>
+                    <a:prstGeom prst="rect">
+                      <a:avLst/>
+                    </a:prstGeom>
+                  </pic:spPr>
+                </pic:pic>
+              </a:graphicData>
+            </a:graphic>
+          </wp:inline>
+        </w:drawing>
+      </w:r>
+    </w:p>
+    <w:p>
+      <w:pPr>
+        <w:rPr>
+          <w:sz w:val="28"/>
+        </w:rPr>
+      </w:pPr>
+    </w:p>
+    <w:p>
+      <w:pPr>
+        <w:rPr>
+          <w:sz w:val="28"/>
+        </w:rPr>
+      </w:pPr>
+    </w:p>
+    <w:p>
+      <w:pPr>
+        <w:rPr>
+          <w:sz w:val="28"/>
+        </w:rPr>
+      </w:pPr>
+      <w:r>
+        <w:rPr>
+          <w:sz w:val="28"/>
+        </w:rPr>
+        <w:br w:type="page"/>
+      </w:r>
+    </w:p>
+    <w:p>
+      <w:pPr>
+        <w:rPr>
+          <w:sz w:val="28"/>
+        </w:rPr>
+      </w:pPr>
+      <w:r>
+        <w:rPr>
+          <w:sz w:val="28"/>
+        </w:rPr>
+        <w:lastRenderedPageBreak/>
+        <w:t>I comandi principali sono:</w:t>
+      </w:r>
+    </w:p>
+    <w:p>
+      <w:pPr>
+        <w:pStyle w:val="ListParagraph"/>
         <w:numPr>
           <w:ilvl w:val="0"/>
-          <w:numId w:val="1"/>
+          <w:numId w:val="3"/>
         </w:numPr>
         <w:rPr>
           <w:sz w:val="28"/>
@@ -166,15 +956,21 @@
         <w:rPr>
           <w:sz w:val="28"/>
         </w:rPr>
-        <w:t>Aprire la console di Windows (cmd.exe)</w:t>
-      </w:r>
-    </w:p>
-    <w:p>
-      <w:pPr>
-        <w:pStyle w:val="Paragrafoelenco"/>
+        <w:t>Status : ci permette di vedere lo stato attuale, cioè se siamo connessi ad un server ftp</w:t>
+      </w:r>
+      <w:r>
+        <w:rPr>
+          <w:sz w:val="28"/>
+        </w:rPr>
+        <w:t xml:space="preserve"> e in che modalità siamo (ascii per caricare file di testo oppure binary per caricare file binario)</w:t>
+      </w:r>
+    </w:p>
+    <w:p>
+      <w:pPr>
+        <w:pStyle w:val="ListParagraph"/>
         <w:numPr>
           <w:ilvl w:val="0"/>
-          <w:numId w:val="1"/>
+          <w:numId w:val="3"/>
         </w:numPr>
         <w:rPr>
           <w:sz w:val="28"/>
@@ -184,49 +980,15 @@
         <w:rPr>
           <w:sz w:val="28"/>
         </w:rPr>
-        <w:t>Scrivere “ftp”</w:t>
-      </w:r>
-    </w:p>
-    <w:p>
-      <w:pPr>
-        <w:rPr>
-          <w:sz w:val="28"/>
-        </w:rPr>
-      </w:pPr>
-    </w:p>
-    <w:p>
-      <w:pPr>
-        <w:rPr>
-          <w:sz w:val="28"/>
-        </w:rPr>
-      </w:pPr>
-      <w:r>
-        <w:rPr>
-          <w:sz w:val="28"/>
-        </w:rPr>
-        <w:t xml:space="preserve">In questa modalità si può </w:t>
-      </w:r>
-      <w:proofErr w:type="spellStart"/>
-      <w:r>
-        <w:rPr>
-          <w:sz w:val="28"/>
-        </w:rPr>
-        <w:t>commandi</w:t>
-      </w:r>
-      <w:proofErr w:type="spellEnd"/>
-      <w:r>
-        <w:rPr>
-          <w:sz w:val="28"/>
-        </w:rPr>
-        <w:t xml:space="preserve"> di base:</w:t>
-      </w:r>
-    </w:p>
-    <w:p>
-      <w:pPr>
-        <w:pStyle w:val="Paragrafoelenco"/>
+        <w:t>Open [indirizzo_server] : aprire la connessione ad un server ftp</w:t>
+      </w:r>
+    </w:p>
+    <w:p>
+      <w:pPr>
+        <w:pStyle w:val="ListParagraph"/>
         <w:numPr>
           <w:ilvl w:val="0"/>
-          <w:numId w:val="2"/>
+          <w:numId w:val="3"/>
         </w:numPr>
         <w:rPr>
           <w:sz w:val="28"/>
@@ -236,7 +998,199 @@
         <w:rPr>
           <w:sz w:val="28"/>
         </w:rPr>
-        <w:t>bye</w:t>
+        <w:t>Bye : interrompere la connessione con il server</w:t>
+      </w:r>
+    </w:p>
+    <w:p>
+      <w:pPr>
+        <w:pStyle w:val="ListParagraph"/>
+        <w:numPr>
+          <w:ilvl w:val="0"/>
+          <w:numId w:val="3"/>
+        </w:numPr>
+        <w:rPr>
+          <w:sz w:val="28"/>
+        </w:rPr>
+      </w:pPr>
+      <w:r>
+        <w:rPr>
+          <w:sz w:val="28"/>
+        </w:rPr>
+        <w:t>Get [percorso_file_server] : scaricare un file</w:t>
+      </w:r>
+    </w:p>
+    <w:p>
+      <w:pPr>
+        <w:pStyle w:val="ListParagraph"/>
+        <w:numPr>
+          <w:ilvl w:val="0"/>
+          <w:numId w:val="3"/>
+        </w:numPr>
+        <w:rPr>
+          <w:sz w:val="28"/>
+        </w:rPr>
+      </w:pPr>
+      <w:r>
+        <w:rPr>
+          <w:sz w:val="28"/>
+        </w:rPr>
+        <w:t>Put [percorso_file_locale] : caricare un file sul server</w:t>
+      </w:r>
+    </w:p>
+    <w:p>
+      <w:pPr>
+        <w:pStyle w:val="ListParagraph"/>
+        <w:numPr>
+          <w:ilvl w:val="0"/>
+          <w:numId w:val="3"/>
+        </w:numPr>
+        <w:rPr>
+          <w:sz w:val="28"/>
+        </w:rPr>
+      </w:pPr>
+      <w:r>
+        <w:rPr>
+          <w:sz w:val="28"/>
+        </w:rPr>
+        <w:t>Cd [percorso] : cambiare la directory</w:t>
+      </w:r>
+    </w:p>
+    <w:p>
+      <w:pPr>
+        <w:pStyle w:val="ListParagraph"/>
+        <w:numPr>
+          <w:ilvl w:val="0"/>
+          <w:numId w:val="3"/>
+        </w:numPr>
+        <w:rPr>
+          <w:sz w:val="28"/>
+        </w:rPr>
+      </w:pPr>
+      <w:r>
+        <w:rPr>
+          <w:sz w:val="28"/>
+        </w:rPr>
+        <w:t>Pwd : vedere il percorso in quale ci troviamo attualmente</w:t>
+      </w:r>
+    </w:p>
+    <w:p>
+      <w:pPr>
+        <w:pStyle w:val="ListParagraph"/>
+        <w:numPr>
+          <w:ilvl w:val="0"/>
+          <w:numId w:val="3"/>
+        </w:numPr>
+        <w:rPr>
+          <w:sz w:val="28"/>
+        </w:rPr>
+      </w:pPr>
+      <w:r>
+        <w:rPr>
+          <w:sz w:val="28"/>
+        </w:rPr>
+        <w:t>Mkdir / Rmdir : creare o cancellare una directory</w:t>
+      </w:r>
+    </w:p>
+    <w:p>
+      <w:pPr>
+        <w:pStyle w:val="ListParagraph"/>
+        <w:numPr>
+          <w:ilvl w:val="0"/>
+          <w:numId w:val="3"/>
+        </w:numPr>
+        <w:rPr>
+          <w:sz w:val="28"/>
+        </w:rPr>
+      </w:pPr>
+      <w:r>
+        <w:rPr>
+          <w:sz w:val="28"/>
+        </w:rPr>
+        <w:t>Ls : lista dei file presenti in questa cartella</w:t>
+      </w:r>
+    </w:p>
+    <w:p>
+      <w:pPr>
+        <w:pStyle w:val="ListParagraph"/>
+        <w:numPr>
+          <w:ilvl w:val="0"/>
+          <w:numId w:val="3"/>
+        </w:numPr>
+        <w:rPr>
+          <w:sz w:val="28"/>
+        </w:rPr>
+      </w:pPr>
+      <w:r>
+        <w:rPr>
+          <w:sz w:val="28"/>
+        </w:rPr>
+        <w:t>Type : p</w:t>
+      </w:r>
+      <w:r>
+        <w:rPr>
+          <w:sz w:val="28"/>
+        </w:rPr>
+        <w:t>ermette di visualizzare la modalità in uso pe</w:t>
+      </w:r>
+      <w:r>
+        <w:rPr>
+          <w:sz w:val="28"/>
+        </w:rPr>
+        <w:t>r il transfert (binary o ASCII)</w:t>
+      </w:r>
+    </w:p>
+    <w:p>
+      <w:pPr>
+        <w:pStyle w:val="ListParagraph"/>
+        <w:numPr>
+          <w:ilvl w:val="0"/>
+          <w:numId w:val="3"/>
+        </w:numPr>
+        <w:rPr>
+          <w:sz w:val="28"/>
+        </w:rPr>
+      </w:pPr>
+      <w:r>
+        <w:rPr>
+          <w:sz w:val="28"/>
+        </w:rPr>
+        <w:t>Ascii : modalità ascii</w:t>
+      </w:r>
+    </w:p>
+    <w:p>
+      <w:pPr>
+        <w:pStyle w:val="ListParagraph"/>
+        <w:numPr>
+          <w:ilvl w:val="0"/>
+          <w:numId w:val="3"/>
+        </w:numPr>
+        <w:rPr>
+          <w:sz w:val="28"/>
+        </w:rPr>
+      </w:pPr>
+      <w:r>
+        <w:rPr>
+          <w:sz w:val="28"/>
+        </w:rPr>
+        <w:t>Binary : modalità binary</w:t>
+      </w:r>
+    </w:p>
+    <w:p>
+      <w:pPr>
+        <w:pStyle w:val="ListParagraph"/>
+        <w:numPr>
+          <w:ilvl w:val="0"/>
+          <w:numId w:val="3"/>
+        </w:numPr>
+        <w:rPr>
+          <w:sz w:val="28"/>
+        </w:rPr>
+      </w:pPr>
+      <w:r>
+        <w:rPr>
+          <w:sz w:val="28"/>
+        </w:rPr>
+        <w:t>Help / ? : lista di tutti i comandi.</w:t>
       </w:r>
     </w:p>
     <w:sectPr>
@@ -250,8 +1204,8 @@
 </file>
 
 <file path=word/numbering.xml><?xml version="1.0" encoding="utf-8"?>
-<w:numbering xmlns:ve="http://schemas.openxmlformats.org/markup-compatibility/2006" xmlns:o="urn:schemas-microsoft-com:office:office" xmlns:r="http://schemas.openxmlformats.org/officeDocument/2006/relationships" xmlns:m="http://schemas.openxmlformats.org/officeDocument/2006/math" xmlns:v="urn:schemas-microsoft-com:vml" xmlns:wp="http://schemas.openxmlformats.org/drawingml/2006/wordprocessingDrawing" xmlns:w10="urn:schemas-microsoft-com:office:word" xmlns:w="http://schemas.openxmlformats.org/wordprocessingml/2006/main" xmlns:wne="http://schemas.microsoft.com/office/word/2006/wordml">
-  <w:abstractNum w:abstractNumId="0">
+<w:numbering xmlns:wpc="http://schemas.microsoft.com/office/word/2010/wordprocessingCanvas" xmlns:cx="http://schemas.microsoft.com/office/drawing/2014/chartex" xmlns:cx1="http://schemas.microsoft.com/office/drawing/2015/9/8/chartex" xmlns:cx2="http://schemas.microsoft.com/office/drawing/2015/10/21/chartex" xmlns:cx3="http://schemas.microsoft.com/office/drawing/2016/5/9/chartex" xmlns:cx4="http://schemas.microsoft.com/office/drawing/2016/5/10/chartex" xmlns:cx5="http://schemas.microsoft.com/office/drawing/2016/5/11/chartex" xmlns:cx6="http://schemas.microsoft.com/office/drawing/2016/5/12/chartex" xmlns:cx7="http://schemas.microsoft.com/office/drawing/2016/5/13/chartex" xmlns:cx8="http://schemas.microsoft.com/office/drawing/2016/5/14/chartex" xmlns:mc="http://schemas.openxmlformats.org/markup-compatibility/2006" xmlns:aink="http://schemas.microsoft.com/office/drawing/2016/ink" xmlns:am3d="http://schemas.microsoft.com/office/drawing/2017/model3d" xmlns:o="urn:schemas-microsoft-com:office:office" xmlns:r="http://schemas.openxmlformats.org/officeDocument/2006/relationships" xmlns:m="http://schemas.openxmlformats.org/officeDocument/2006/math" xmlns:v="urn:schemas-microsoft-com:vml" xmlns:wp14="http://schemas.microsoft.com/office/word/2010/wordprocessingDrawing" xmlns:wp="http://schemas.openxmlformats.org/drawingml/2006/wordprocessingDrawing" xmlns:w10="urn:schemas-microsoft-com:office:word" xmlns:w="http://schemas.openxmlformats.org/wordprocessingml/2006/main" xmlns:w14="http://schemas.microsoft.com/office/word/2010/wordml" xmlns:w15="http://schemas.microsoft.com/office/word/2012/wordml" xmlns:w16se="http://schemas.microsoft.com/office/word/2015/wordml/symex" xmlns:wpg="http://schemas.microsoft.com/office/word/2010/wordprocessingGroup" xmlns:wpi="http://schemas.microsoft.com/office/word/2010/wordprocessingInk" xmlns:wne="http://schemas.microsoft.com/office/word/2006/wordml" xmlns:wps="http://schemas.microsoft.com/office/word/2010/wordprocessingShape" mc:Ignorable="w14 w15 w16se wp14">
+  <w:abstractNum w:abstractNumId="0" w15:restartNumberingAfterBreak="0">
     <w:nsid w:val="115A55E6"/>
     <w:multiLevelType w:val="hybridMultilevel"/>
     <w:tmpl w:val="5F12A10A"/>
@@ -364,7 +1318,120 @@
       </w:rPr>
     </w:lvl>
   </w:abstractNum>
-  <w:abstractNum w:abstractNumId="1">
+  <w:abstractNum w:abstractNumId="1" w15:restartNumberingAfterBreak="0">
+    <w:nsid w:val="41731A0A"/>
+    <w:multiLevelType w:val="hybridMultilevel"/>
+    <w:tmpl w:val="69AA3DFC"/>
+    <w:lvl w:ilvl="0" w:tplc="04100001">
+      <w:start w:val="1"/>
+      <w:numFmt w:val="bullet"/>
+      <w:lvlText w:val=""/>
+      <w:lvlJc w:val="left"/>
+      <w:pPr>
+        <w:ind w:left="720" w:hanging="360"/>
+      </w:pPr>
+      <w:rPr>
+        <w:rFonts w:ascii="Symbol" w:hAnsi="Symbol" w:hint="default"/>
+      </w:rPr>
+    </w:lvl>
+    <w:lvl w:ilvl="1" w:tplc="04100003" w:tentative="1">
+      <w:start w:val="1"/>
+      <w:numFmt w:val="bullet"/>
+      <w:lvlText w:val="o"/>
+      <w:lvlJc w:val="left"/>
+      <w:pPr>
+        <w:ind w:left="1440" w:hanging="360"/>
+      </w:pPr>
+      <w:rPr>
+        <w:rFonts w:ascii="Courier New" w:hAnsi="Courier New" w:cs="Courier New" w:hint="default"/>
+      </w:rPr>
+    </w:lvl>
+    <w:lvl w:ilvl="2" w:tplc="04100005" w:tentative="1">
+      <w:start w:val="1"/>
+      <w:numFmt w:val="bullet"/>
+      <w:lvlText w:val=""/>
+      <w:lvlJc w:val="left"/>
+      <w:pPr>
+        <w:ind w:left="2160" w:hanging="360"/>
+      </w:pPr>
+      <w:rPr>
+        <w:rFonts w:ascii="Wingdings" w:hAnsi="Wingdings" w:hint="default"/>
+      </w:rPr>
+    </w:lvl>
+    <w:lvl w:ilvl="3" w:tplc="04100001" w:tentative="1">
+      <w:start w:val="1"/>
+      <w:numFmt w:val="bullet"/>
+      <w:lvlText w:val=""/>
+      <w:lvlJc w:val="left"/>
+      <w:pPr>
+        <w:ind w:left="2880" w:hanging="360"/>
+      </w:pPr>
+      <w:rPr>
+        <w:rFonts w:ascii="Symbol" w:hAnsi="Symbol" w:hint="default"/>
+      </w:rPr>
+    </w:lvl>
+    <w:lvl w:ilvl="4" w:tplc="04100003" w:tentative="1">
+      <w:start w:val="1"/>
+      <w:numFmt w:val="bullet"/>
+      <w:lvlText w:val="o"/>
+      <w:lvlJc w:val="left"/>
+      <w:pPr>
+        <w:ind w:left="3600" w:hanging="360"/>
+      </w:pPr>
+      <w:rPr>
+        <w:rFonts w:ascii="Courier New" w:hAnsi="Courier New" w:cs="Courier New" w:hint="default"/>
+      </w:rPr>
+    </w:lvl>
+    <w:lvl w:ilvl="5" w:tplc="04100005" w:tentative="1">
+      <w:start w:val="1"/>
+      <w:numFmt w:val="bullet"/>
+      <w:lvlText w:val=""/>
+      <w:lvlJc w:val="left"/>
+      <w:pPr>
+        <w:ind w:left="4320" w:hanging="360"/>
+      </w:pPr>
+      <w:rPr>
+        <w:rFonts w:ascii="Wingdings" w:hAnsi="Wingdings" w:hint="default"/>
+      </w:rPr>
+    </w:lvl>
+    <w:lvl w:ilvl="6" w:tplc="04100001" w:tentative="1">
+      <w:start w:val="1"/>
+      <w:numFmt w:val="bullet"/>
+      <w:lvlText w:val=""/>
+      <w:lvlJc w:val="left"/>
+      <w:pPr>
+        <w:ind w:left="5040" w:hanging="360"/>
+      </w:pPr>
+      <w:rPr>
+        <w:rFonts w:ascii="Symbol" w:hAnsi="Symbol" w:hint="default"/>
+      </w:rPr>
+    </w:lvl>
+    <w:lvl w:ilvl="7" w:tplc="04100003" w:tentative="1">
+      <w:start w:val="1"/>
+      <w:numFmt w:val="bullet"/>
+      <w:lvlText w:val="o"/>
+      <w:lvlJc w:val="left"/>
+      <w:pPr>
+        <w:ind w:left="5760" w:hanging="360"/>
+      </w:pPr>
+      <w:rPr>
+        <w:rFonts w:ascii="Courier New" w:hAnsi="Courier New" w:cs="Courier New" w:hint="default"/>
+      </w:rPr>
+    </w:lvl>
+    <w:lvl w:ilvl="8" w:tplc="04100005" w:tentative="1">
+      <w:start w:val="1"/>
+      <w:numFmt w:val="bullet"/>
+      <w:lvlText w:val=""/>
+      <w:lvlJc w:val="left"/>
+      <w:pPr>
+        <w:ind w:left="6480" w:hanging="360"/>
+      </w:pPr>
+      <w:rPr>
+        <w:rFonts w:ascii="Wingdings" w:hAnsi="Wingdings" w:hint="default"/>
+      </w:rPr>
+    </w:lvl>
+  </w:abstractNum>
+  <w:abstractNum w:abstractNumId="2" w15:restartNumberingAfterBreak="0">
     <w:nsid w:val="76265A69"/>
     <w:multiLevelType w:val="hybridMultilevel"/>
     <w:tmpl w:val="74E26892"/>
@@ -451,16 +1518,19 @@
     </w:lvl>
   </w:abstractNum>
   <w:num w:numId="1">
-    <w:abstractNumId w:val="1"/>
+    <w:abstractNumId w:val="2"/>
   </w:num>
   <w:num w:numId="2">
     <w:abstractNumId w:val="0"/>
+  </w:num>
+  <w:num w:numId="3">
+    <w:abstractNumId w:val="1"/>
   </w:num>
 </w:numbering>
 </file>
 
 <file path=word/styles.xml><?xml version="1.0" encoding="utf-8"?>
-<w:styles xmlns:r="http://schemas.openxmlformats.org/officeDocument/2006/relationships" xmlns:w="http://schemas.openxmlformats.org/wordprocessingml/2006/main">
+<w:styles xmlns:mc="http://schemas.openxmlformats.org/markup-compatibility/2006" xmlns:r="http://schemas.openxmlformats.org/officeDocument/2006/relationships" xmlns:w="http://schemas.openxmlformats.org/wordprocessingml/2006/main" xmlns:w14="http://schemas.microsoft.com/office/word/2010/wordml" xmlns:w15="http://schemas.microsoft.com/office/word/2012/wordml" xmlns:w16se="http://schemas.microsoft.com/office/word/2015/wordml/symex" mc:Ignorable="w14 w15 w16se">
   <w:docDefaults>
     <w:rPrDefault>
       <w:rPr>
@@ -476,155 +1546,393 @@
       </w:pPr>
     </w:pPrDefault>
   </w:docDefaults>
-  <w:latentStyles w:defLockedState="0" w:defUIPriority="99" w:defSemiHidden="1" w:defUnhideWhenUsed="1" w:defQFormat="0" w:count="267">
-    <w:lsdException w:name="Normal" w:semiHidden="0" w:uiPriority="0" w:unhideWhenUsed="0" w:qFormat="1"/>
-    <w:lsdException w:name="heading 1" w:semiHidden="0" w:uiPriority="9" w:unhideWhenUsed="0" w:qFormat="1"/>
-    <w:lsdException w:name="heading 2" w:uiPriority="9" w:qFormat="1"/>
-    <w:lsdException w:name="heading 3" w:uiPriority="9" w:qFormat="1"/>
-    <w:lsdException w:name="heading 4" w:uiPriority="9" w:qFormat="1"/>
-    <w:lsdException w:name="heading 5" w:uiPriority="9" w:qFormat="1"/>
-    <w:lsdException w:name="heading 6" w:uiPriority="9" w:qFormat="1"/>
-    <w:lsdException w:name="heading 7" w:uiPriority="9" w:qFormat="1"/>
-    <w:lsdException w:name="heading 8" w:uiPriority="9" w:qFormat="1"/>
-    <w:lsdException w:name="heading 9" w:uiPriority="9" w:qFormat="1"/>
-    <w:lsdException w:name="toc 1" w:uiPriority="39"/>
-    <w:lsdException w:name="toc 2" w:uiPriority="39"/>
-    <w:lsdException w:name="toc 3" w:uiPriority="39"/>
-    <w:lsdException w:name="toc 4" w:uiPriority="39"/>
-    <w:lsdException w:name="toc 5" w:uiPriority="39"/>
-    <w:lsdException w:name="toc 6" w:uiPriority="39"/>
-    <w:lsdException w:name="toc 7" w:uiPriority="39"/>
-    <w:lsdException w:name="toc 8" w:uiPriority="39"/>
-    <w:lsdException w:name="toc 9" w:uiPriority="39"/>
-    <w:lsdException w:name="caption" w:uiPriority="35" w:qFormat="1"/>
-    <w:lsdException w:name="Title" w:semiHidden="0" w:uiPriority="10" w:unhideWhenUsed="0" w:qFormat="1"/>
-    <w:lsdException w:name="Default Paragraph Font" w:uiPriority="1"/>
-    <w:lsdException w:name="Subtitle" w:semiHidden="0" w:uiPriority="11" w:unhideWhenUsed="0" w:qFormat="1"/>
-    <w:lsdException w:name="Strong" w:semiHidden="0" w:uiPriority="22" w:unhideWhenUsed="0" w:qFormat="1"/>
-    <w:lsdException w:name="Emphasis" w:semiHidden="0" w:uiPriority="20" w:unhideWhenUsed="0" w:qFormat="1"/>
-    <w:lsdException w:name="Table Grid" w:semiHidden="0" w:uiPriority="59" w:unhideWhenUsed="0"/>
-    <w:lsdException w:name="Placeholder Text" w:unhideWhenUsed="0"/>
-    <w:lsdException w:name="No Spacing" w:semiHidden="0" w:uiPriority="1" w:unhideWhenUsed="0" w:qFormat="1"/>
-    <w:lsdException w:name="Light Shading" w:semiHidden="0" w:uiPriority="60" w:unhideWhenUsed="0"/>
-    <w:lsdException w:name="Light List" w:semiHidden="0" w:uiPriority="61" w:unhideWhenUsed="0"/>
-    <w:lsdException w:name="Light Grid" w:semiHidden="0" w:uiPriority="62" w:unhideWhenUsed="0"/>
-    <w:lsdException w:name="Medium Shading 1" w:semiHidden="0" w:uiPriority="63" w:unhideWhenUsed="0"/>
-    <w:lsdException w:name="Medium Shading 2" w:semiHidden="0" w:uiPriority="64" w:unhideWhenUsed="0"/>
-    <w:lsdException w:name="Medium List 1" w:semiHidden="0" w:uiPriority="65" w:unhideWhenUsed="0"/>
-    <w:lsdException w:name="Medium List 2" w:semiHidden="0" w:uiPriority="66" w:unhideWhenUsed="0"/>
-    <w:lsdException w:name="Medium Grid 1" w:semiHidden="0" w:uiPriority="67" w:unhideWhenUsed="0"/>
-    <w:lsdException w:name="Medium Grid 2" w:semiHidden="0" w:uiPriority="68" w:unhideWhenUsed="0"/>
-    <w:lsdException w:name="Medium Grid 3" w:semiHidden="0" w:uiPriority="69" w:unhideWhenUsed="0"/>
-    <w:lsdException w:name="Dark List" w:semiHidden="0" w:uiPriority="70" w:unhideWhenUsed="0"/>
-    <w:lsdException w:name="Colorful Shading" w:semiHidden="0" w:uiPriority="71" w:unhideWhenUsed="0"/>
-    <w:lsdException w:name="Colorful List" w:semiHidden="0" w:uiPriority="72" w:unhideWhenUsed="0"/>
-    <w:lsdException w:name="Colorful Grid" w:semiHidden="0" w:uiPriority="73" w:unhideWhenUsed="0"/>
-    <w:lsdException w:name="Light Shading Accent 1" w:semiHidden="0" w:uiPriority="60" w:unhideWhenUsed="0"/>
-    <w:lsdException w:name="Light List Accent 1" w:semiHidden="0" w:uiPriority="61" w:unhideWhenUsed="0"/>
-    <w:lsdException w:name="Light Grid Accent 1" w:semiHidden="0" w:uiPriority="62" w:unhideWhenUsed="0"/>
-    <w:lsdException w:name="Medium Shading 1 Accent 1" w:semiHidden="0" w:uiPriority="63" w:unhideWhenUsed="0"/>
-    <w:lsdException w:name="Medium Shading 2 Accent 1" w:semiHidden="0" w:uiPriority="64" w:unhideWhenUsed="0"/>
-    <w:lsdException w:name="Medium List 1 Accent 1" w:semiHidden="0" w:uiPriority="65" w:unhideWhenUsed="0"/>
-    <w:lsdException w:name="Revision" w:unhideWhenUsed="0"/>
-    <w:lsdException w:name="List Paragraph" w:semiHidden="0" w:uiPriority="34" w:unhideWhenUsed="0" w:qFormat="1"/>
-    <w:lsdException w:name="Quote" w:semiHidden="0" w:uiPriority="29" w:unhideWhenUsed="0" w:qFormat="1"/>
-    <w:lsdException w:name="Intense Quote" w:semiHidden="0" w:uiPriority="30" w:unhideWhenUsed="0" w:qFormat="1"/>
-    <w:lsdException w:name="Medium List 2 Accent 1" w:semiHidden="0" w:uiPriority="66" w:unhideWhenUsed="0"/>
-    <w:lsdException w:name="Medium Grid 1 Accent 1" w:semiHidden="0" w:uiPriority="67" w:unhideWhenUsed="0"/>
-    <w:lsdException w:name="Medium Grid 2 Accent 1" w:semiHidden="0" w:uiPriority="68" w:unhideWhenUsed="0"/>
-    <w:lsdException w:name="Medium Grid 3 Accent 1" w:semiHidden="0" w:uiPriority="69" w:unhideWhenUsed="0"/>
-    <w:lsdException w:name="Dark List Accent 1" w:semiHidden="0" w:uiPriority="70" w:unhideWhenUsed="0"/>
-    <w:lsdException w:name="Colorful Shading Accent 1" w:semiHidden="0" w:uiPriority="71" w:unhideWhenUsed="0"/>
-    <w:lsdException w:name="Colorful List Accent 1" w:semiHidden="0" w:uiPriority="72" w:unhideWhenUsed="0"/>
-    <w:lsdException w:name="Colorful Grid Accent 1" w:semiHidden="0" w:uiPriority="73" w:unhideWhenUsed="0"/>
-    <w:lsdException w:name="Light Shading Accent 2" w:semiHidden="0" w:uiPriority="60" w:unhideWhenUsed="0"/>
-    <w:lsdException w:name="Light List Accent 2" w:semiHidden="0" w:uiPriority="61" w:unhideWhenUsed="0"/>
-    <w:lsdException w:name="Light Grid Accent 2" w:semiHidden="0" w:uiPriority="62" w:unhideWhenUsed="0"/>
-    <w:lsdException w:name="Medium Shading 1 Accent 2" w:semiHidden="0" w:uiPriority="63" w:unhideWhenUsed="0"/>
-    <w:lsdException w:name="Medium Shading 2 Accent 2" w:semiHidden="0" w:uiPriority="64" w:unhideWhenUsed="0"/>
-    <w:lsdException w:name="Medium List 1 Accent 2" w:semiHidden="0" w:uiPriority="65" w:unhideWhenUsed="0"/>
-    <w:lsdException w:name="Medium List 2 Accent 2" w:semiHidden="0" w:uiPriority="66" w:unhideWhenUsed="0"/>
-    <w:lsdException w:name="Medium Grid 1 Accent 2" w:semiHidden="0" w:uiPriority="67" w:unhideWhenUsed="0"/>
-    <w:lsdException w:name="Medium Grid 2 Accent 2" w:semiHidden="0" w:uiPriority="68" w:unhideWhenUsed="0"/>
-    <w:lsdException w:name="Medium Grid 3 Accent 2" w:semiHidden="0" w:uiPriority="69" w:unhideWhenUsed="0"/>
-    <w:lsdException w:name="Dark List Accent 2" w:semiHidden="0" w:uiPriority="70" w:unhideWhenUsed="0"/>
-    <w:lsdException w:name="Colorful Shading Accent 2" w:semiHidden="0" w:uiPriority="71" w:unhideWhenUsed="0"/>
-    <w:lsdException w:name="Colorful List Accent 2" w:semiHidden="0" w:uiPriority="72" w:unhideWhenUsed="0"/>
-    <w:lsdException w:name="Colorful Grid Accent 2" w:semiHidden="0" w:uiPriority="73" w:unhideWhenUsed="0"/>
-    <w:lsdException w:name="Light Shading Accent 3" w:semiHidden="0" w:uiPriority="60" w:unhideWhenUsed="0"/>
-    <w:lsdException w:name="Light List Accent 3" w:semiHidden="0" w:uiPriority="61" w:unhideWhenUsed="0"/>
-    <w:lsdException w:name="Light Grid Accent 3" w:semiHidden="0" w:uiPriority="62" w:unhideWhenUsed="0"/>
-    <w:lsdException w:name="Medium Shading 1 Accent 3" w:semiHidden="0" w:uiPriority="63" w:unhideWhenUsed="0"/>
-    <w:lsdException w:name="Medium Shading 2 Accent 3" w:semiHidden="0" w:uiPriority="64" w:unhideWhenUsed="0"/>
-    <w:lsdException w:name="Medium List 1 Accent 3" w:semiHidden="0" w:uiPriority="65" w:unhideWhenUsed="0"/>
-    <w:lsdException w:name="Medium List 2 Accent 3" w:semiHidden="0" w:uiPriority="66" w:unhideWhenUsed="0"/>
-    <w:lsdException w:name="Medium Grid 1 Accent 3" w:semiHidden="0" w:uiPriority="67" w:unhideWhenUsed="0"/>
-    <w:lsdException w:name="Medium Grid 2 Accent 3" w:semiHidden="0" w:uiPriority="68" w:unhideWhenUsed="0"/>
-    <w:lsdException w:name="Medium Grid 3 Accent 3" w:semiHidden="0" w:uiPriority="69" w:unhideWhenUsed="0"/>
-    <w:lsdException w:name="Dark List Accent 3" w:semiHidden="0" w:uiPriority="70" w:unhideWhenUsed="0"/>
-    <w:lsdException w:name="Colorful Shading Accent 3" w:semiHidden="0" w:uiPriority="71" w:unhideWhenUsed="0"/>
-    <w:lsdException w:name="Colorful List Accent 3" w:semiHidden="0" w:uiPriority="72" w:unhideWhenUsed="0"/>
-    <w:lsdException w:name="Colorful Grid Accent 3" w:semiHidden="0" w:uiPriority="73" w:unhideWhenUsed="0"/>
-    <w:lsdException w:name="Light Shading Accent 4" w:semiHidden="0" w:uiPriority="60" w:unhideWhenUsed="0"/>
-    <w:lsdException w:name="Light List Accent 4" w:semiHidden="0" w:uiPriority="61" w:unhideWhenUsed="0"/>
-    <w:lsdException w:name="Light Grid Accent 4" w:semiHidden="0" w:uiPriority="62" w:unhideWhenUsed="0"/>
-    <w:lsdException w:name="Medium Shading 1 Accent 4" w:semiHidden="0" w:uiPriority="63" w:unhideWhenUsed="0"/>
-    <w:lsdException w:name="Medium Shading 2 Accent 4" w:semiHidden="0" w:uiPriority="64" w:unhideWhenUsed="0"/>
-    <w:lsdException w:name="Medium List 1 Accent 4" w:semiHidden="0" w:uiPriority="65" w:unhideWhenUsed="0"/>
-    <w:lsdException w:name="Medium List 2 Accent 4" w:semiHidden="0" w:uiPriority="66" w:unhideWhenUsed="0"/>
-    <w:lsdException w:name="Medium Grid 1 Accent 4" w:semiHidden="0" w:uiPriority="67" w:unhideWhenUsed="0"/>
-    <w:lsdException w:name="Medium Grid 2 Accent 4" w:semiHidden="0" w:uiPriority="68" w:unhideWhenUsed="0"/>
-    <w:lsdException w:name="Medium Grid 3 Accent 4" w:semiHidden="0" w:uiPriority="69" w:unhideWhenUsed="0"/>
-    <w:lsdException w:name="Dark List Accent 4" w:semiHidden="0" w:uiPriority="70" w:unhideWhenUsed="0"/>
-    <w:lsdException w:name="Colorful Shading Accent 4" w:semiHidden="0" w:uiPriority="71" w:unhideWhenUsed="0"/>
-    <w:lsdException w:name="Colorful List Accent 4" w:semiHidden="0" w:uiPriority="72" w:unhideWhenUsed="0"/>
-    <w:lsdException w:name="Colorful Grid Accent 4" w:semiHidden="0" w:uiPriority="73" w:unhideWhenUsed="0"/>
-    <w:lsdException w:name="Light Shading Accent 5" w:semiHidden="0" w:uiPriority="60" w:unhideWhenUsed="0"/>
-    <w:lsdException w:name="Light List Accent 5" w:semiHidden="0" w:uiPriority="61" w:unhideWhenUsed="0"/>
-    <w:lsdException w:name="Light Grid Accent 5" w:semiHidden="0" w:uiPriority="62" w:unhideWhenUsed="0"/>
-    <w:lsdException w:name="Medium Shading 1 Accent 5" w:semiHidden="0" w:uiPriority="63" w:unhideWhenUsed="0"/>
-    <w:lsdException w:name="Medium Shading 2 Accent 5" w:semiHidden="0" w:uiPriority="64" w:unhideWhenUsed="0"/>
-    <w:lsdException w:name="Medium List 1 Accent 5" w:semiHidden="0" w:uiPriority="65" w:unhideWhenUsed="0"/>
-    <w:lsdException w:name="Medium List 2 Accent 5" w:semiHidden="0" w:uiPriority="66" w:unhideWhenUsed="0"/>
-    <w:lsdException w:name="Medium Grid 1 Accent 5" w:semiHidden="0" w:uiPriority="67" w:unhideWhenUsed="0"/>
-    <w:lsdException w:name="Medium Grid 2 Accent 5" w:semiHidden="0" w:uiPriority="68" w:unhideWhenUsed="0"/>
-    <w:lsdException w:name="Medium Grid 3 Accent 5" w:semiHidden="0" w:uiPriority="69" w:unhideWhenUsed="0"/>
-    <w:lsdException w:name="Dark List Accent 5" w:semiHidden="0" w:uiPriority="70" w:unhideWhenUsed="0"/>
-    <w:lsdException w:name="Colorful Shading Accent 5" w:semiHidden="0" w:uiPriority="71" w:unhideWhenUsed="0"/>
-    <w:lsdException w:name="Colorful List Accent 5" w:semiHidden="0" w:uiPriority="72" w:unhideWhenUsed="0"/>
-    <w:lsdException w:name="Colorful Grid Accent 5" w:semiHidden="0" w:uiPriority="73" w:unhideWhenUsed="0"/>
-    <w:lsdException w:name="Light Shading Accent 6" w:semiHidden="0" w:uiPriority="60" w:unhideWhenUsed="0"/>
-    <w:lsdException w:name="Light List Accent 6" w:semiHidden="0" w:uiPriority="61" w:unhideWhenUsed="0"/>
-    <w:lsdException w:name="Light Grid Accent 6" w:semiHidden="0" w:uiPriority="62" w:unhideWhenUsed="0"/>
-    <w:lsdException w:name="Medium Shading 1 Accent 6" w:semiHidden="0" w:uiPriority="63" w:unhideWhenUsed="0"/>
-    <w:lsdException w:name="Medium Shading 2 Accent 6" w:semiHidden="0" w:uiPriority="64" w:unhideWhenUsed="0"/>
-    <w:lsdException w:name="Medium List 1 Accent 6" w:semiHidden="0" w:uiPriority="65" w:unhideWhenUsed="0"/>
-    <w:lsdException w:name="Medium List 2 Accent 6" w:semiHidden="0" w:uiPriority="66" w:unhideWhenUsed="0"/>
-    <w:lsdException w:name="Medium Grid 1 Accent 6" w:semiHidden="0" w:uiPriority="67" w:unhideWhenUsed="0"/>
-    <w:lsdException w:name="Medium Grid 2 Accent 6" w:semiHidden="0" w:uiPriority="68" w:unhideWhenUsed="0"/>
-    <w:lsdException w:name="Medium Grid 3 Accent 6" w:semiHidden="0" w:uiPriority="69" w:unhideWhenUsed="0"/>
-    <w:lsdException w:name="Dark List Accent 6" w:semiHidden="0" w:uiPriority="70" w:unhideWhenUsed="0"/>
-    <w:lsdException w:name="Colorful Shading Accent 6" w:semiHidden="0" w:uiPriority="71" w:unhideWhenUsed="0"/>
-    <w:lsdException w:name="Colorful List Accent 6" w:semiHidden="0" w:uiPriority="72" w:unhideWhenUsed="0"/>
-    <w:lsdException w:name="Colorful Grid Accent 6" w:semiHidden="0" w:uiPriority="73" w:unhideWhenUsed="0"/>
-    <w:lsdException w:name="Subtle Emphasis" w:semiHidden="0" w:uiPriority="19" w:unhideWhenUsed="0" w:qFormat="1"/>
-    <w:lsdException w:name="Intense Emphasis" w:semiHidden="0" w:uiPriority="21" w:unhideWhenUsed="0" w:qFormat="1"/>
-    <w:lsdException w:name="Subtle Reference" w:semiHidden="0" w:uiPriority="31" w:unhideWhenUsed="0" w:qFormat="1"/>
-    <w:lsdException w:name="Intense Reference" w:semiHidden="0" w:uiPriority="32" w:unhideWhenUsed="0" w:qFormat="1"/>
-    <w:lsdException w:name="Book Title" w:semiHidden="0" w:uiPriority="33" w:unhideWhenUsed="0" w:qFormat="1"/>
-    <w:lsdException w:name="Bibliography" w:uiPriority="37"/>
-    <w:lsdException w:name="TOC Heading" w:uiPriority="39" w:qFormat="1"/>
+  <w:latentStyles w:defLockedState="0" w:defUIPriority="99" w:defSemiHidden="0" w:defUnhideWhenUsed="0" w:defQFormat="0" w:count="375">
+    <w:lsdException w:name="Normal" w:uiPriority="0" w:qFormat="1"/>
+    <w:lsdException w:name="heading 1" w:uiPriority="9" w:qFormat="1"/>
+    <w:lsdException w:name="heading 2" w:semiHidden="1" w:uiPriority="9" w:unhideWhenUsed="1" w:qFormat="1"/>
+    <w:lsdException w:name="heading 3" w:semiHidden="1" w:uiPriority="9" w:unhideWhenUsed="1" w:qFormat="1"/>
+    <w:lsdException w:name="heading 4" w:semiHidden="1" w:uiPriority="9" w:unhideWhenUsed="1" w:qFormat="1"/>
+    <w:lsdException w:name="heading 5" w:semiHidden="1" w:uiPriority="9" w:unhideWhenUsed="1" w:qFormat="1"/>
+    <w:lsdException w:name="heading 6" w:semiHidden="1" w:uiPriority="9" w:unhideWhenUsed="1" w:qFormat="1"/>
+    <w:lsdException w:name="heading 7" w:semiHidden="1" w:uiPriority="9" w:unhideWhenUsed="1" w:qFormat="1"/>
+    <w:lsdException w:name="heading 8" w:semiHidden="1" w:uiPriority="9" w:unhideWhenUsed="1" w:qFormat="1"/>
+    <w:lsdException w:name="heading 9" w:semiHidden="1" w:uiPriority="9" w:unhideWhenUsed="1" w:qFormat="1"/>
+    <w:lsdException w:name="index 1" w:semiHidden="1" w:unhideWhenUsed="1"/>
+    <w:lsdException w:name="index 2" w:semiHidden="1" w:unhideWhenUsed="1"/>
+    <w:lsdException w:name="index 3" w:semiHidden="1" w:unhideWhenUsed="1"/>
+    <w:lsdException w:name="index 4" w:semiHidden="1" w:unhideWhenUsed="1"/>
+    <w:lsdException w:name="index 5" w:semiHidden="1" w:unhideWhenUsed="1"/>
+    <w:lsdException w:name="index 6" w:semiHidden="1" w:unhideWhenUsed="1"/>
+    <w:lsdException w:name="index 7" w:semiHidden="1" w:unhideWhenUsed="1"/>
+    <w:lsdException w:name="index 8" w:semiHidden="1" w:unhideWhenUsed="1"/>
+    <w:lsdException w:name="index 9" w:semiHidden="1" w:unhideWhenUsed="1"/>
+    <w:lsdException w:name="toc 1" w:semiHidden="1" w:uiPriority="39" w:unhideWhenUsed="1"/>
+    <w:lsdException w:name="toc 2" w:semiHidden="1" w:uiPriority="39" w:unhideWhenUsed="1"/>
+    <w:lsdException w:name="toc 3" w:semiHidden="1" w:uiPriority="39" w:unhideWhenUsed="1"/>
+    <w:lsdException w:name="toc 4" w:semiHidden="1" w:uiPriority="39" w:unhideWhenUsed="1"/>
+    <w:lsdException w:name="toc 5" w:semiHidden="1" w:uiPriority="39" w:unhideWhenUsed="1"/>
+    <w:lsdException w:name="toc 6" w:semiHidden="1" w:uiPriority="39" w:unhideWhenUsed="1"/>
+    <w:lsdException w:name="toc 7" w:semiHidden="1" w:uiPriority="39" w:unhideWhenUsed="1"/>
+    <w:lsdException w:name="toc 8" w:semiHidden="1" w:uiPriority="39" w:unhideWhenUsed="1"/>
+    <w:lsdException w:name="toc 9" w:semiHidden="1" w:uiPriority="39" w:unhideWhenUsed="1"/>
+    <w:lsdException w:name="Normal Indent" w:semiHidden="1" w:unhideWhenUsed="1"/>
+    <w:lsdException w:name="footnote text" w:semiHidden="1" w:unhideWhenUsed="1"/>
+    <w:lsdException w:name="annotation text" w:semiHidden="1" w:unhideWhenUsed="1"/>
+    <w:lsdException w:name="header" w:semiHidden="1" w:unhideWhenUsed="1"/>
+    <w:lsdException w:name="footer" w:semiHidden="1" w:unhideWhenUsed="1"/>
+    <w:lsdException w:name="index heading" w:semiHidden="1" w:unhideWhenUsed="1"/>
+    <w:lsdException w:name="caption" w:semiHidden="1" w:uiPriority="35" w:unhideWhenUsed="1" w:qFormat="1"/>
+    <w:lsdException w:name="table of figures" w:semiHidden="1" w:unhideWhenUsed="1"/>
+    <w:lsdException w:name="envelope address" w:semiHidden="1" w:unhideWhenUsed="1"/>
+    <w:lsdException w:name="envelope return" w:semiHidden="1" w:unhideWhenUsed="1"/>
+    <w:lsdException w:name="footnote reference" w:semiHidden="1" w:unhideWhenUsed="1"/>
+    <w:lsdException w:name="annotation reference" w:semiHidden="1" w:unhideWhenUsed="1"/>
+    <w:lsdException w:name="line number" w:semiHidden="1" w:unhideWhenUsed="1"/>
+    <w:lsdException w:name="page number" w:semiHidden="1" w:unhideWhenUsed="1"/>
+    <w:lsdException w:name="endnote reference" w:semiHidden="1" w:unhideWhenUsed="1"/>
+    <w:lsdException w:name="endnote text" w:semiHidden="1" w:unhideWhenUsed="1"/>
+    <w:lsdException w:name="table of authorities" w:semiHidden="1" w:unhideWhenUsed="1"/>
+    <w:lsdException w:name="macro" w:semiHidden="1" w:unhideWhenUsed="1"/>
+    <w:lsdException w:name="toa heading" w:semiHidden="1" w:unhideWhenUsed="1"/>
+    <w:lsdException w:name="List" w:semiHidden="1" w:unhideWhenUsed="1"/>
+    <w:lsdException w:name="List Bullet" w:semiHidden="1" w:unhideWhenUsed="1"/>
+    <w:lsdException w:name="List Number" w:semiHidden="1" w:unhideWhenUsed="1"/>
+    <w:lsdException w:name="List 2" w:semiHidden="1" w:unhideWhenUsed="1"/>
+    <w:lsdException w:name="List 3" w:semiHidden="1" w:unhideWhenUsed="1"/>
+    <w:lsdException w:name="List 4" w:semiHidden="1" w:unhideWhenUsed="1"/>
+    <w:lsdException w:name="List 5" w:semiHidden="1" w:unhideWhenUsed="1"/>
+    <w:lsdException w:name="List Bullet 2" w:semiHidden="1" w:unhideWhenUsed="1"/>
+    <w:lsdException w:name="List Bullet 3" w:semiHidden="1" w:unhideWhenUsed="1"/>
+    <w:lsdException w:name="List Bullet 4" w:semiHidden="1" w:unhideWhenUsed="1"/>
+    <w:lsdException w:name="List Bullet 5" w:semiHidden="1" w:unhideWhenUsed="1"/>
+    <w:lsdException w:name="List Number 2" w:semiHidden="1" w:unhideWhenUsed="1"/>
+    <w:lsdException w:name="List Number 3" w:semiHidden="1" w:unhideWhenUsed="1"/>
+    <w:lsdException w:name="List Number 4" w:semiHidden="1" w:unhideWhenUsed="1"/>
+    <w:lsdException w:name="List Number 5" w:semiHidden="1" w:unhideWhenUsed="1"/>
+    <w:lsdException w:name="Title" w:uiPriority="10" w:qFormat="1"/>
+    <w:lsdException w:name="Closing" w:semiHidden="1" w:unhideWhenUsed="1"/>
+    <w:lsdException w:name="Signature" w:semiHidden="1" w:unhideWhenUsed="1"/>
+    <w:lsdException w:name="Default Paragraph Font" w:semiHidden="1" w:uiPriority="1" w:unhideWhenUsed="1"/>
+    <w:lsdException w:name="Body Text" w:semiHidden="1" w:unhideWhenUsed="1"/>
+    <w:lsdException w:name="Body Text Indent" w:semiHidden="1" w:unhideWhenUsed="1"/>
+    <w:lsdException w:name="List Continue" w:semiHidden="1" w:unhideWhenUsed="1"/>
+    <w:lsdException w:name="List Continue 2" w:semiHidden="1" w:unhideWhenUsed="1"/>
+    <w:lsdException w:name="List Continue 3" w:semiHidden="1" w:unhideWhenUsed="1"/>
+    <w:lsdException w:name="List Continue 4" w:semiHidden="1" w:unhideWhenUsed="1"/>
+    <w:lsdException w:name="List Continue 5" w:semiHidden="1" w:unhideWhenUsed="1"/>
+    <w:lsdException w:name="Message Header" w:semiHidden="1" w:unhideWhenUsed="1"/>
+    <w:lsdException w:name="Subtitle" w:uiPriority="11" w:qFormat="1"/>
+    <w:lsdException w:name="Salutation" w:semiHidden="1" w:unhideWhenUsed="1"/>
+    <w:lsdException w:name="Date" w:semiHidden="1" w:unhideWhenUsed="1"/>
+    <w:lsdException w:name="Body Text First Indent" w:semiHidden="1" w:unhideWhenUsed="1"/>
+    <w:lsdException w:name="Body Text First Indent 2" w:semiHidden="1" w:unhideWhenUsed="1"/>
+    <w:lsdException w:name="Note Heading" w:semiHidden="1" w:unhideWhenUsed="1"/>
+    <w:lsdException w:name="Body Text 2" w:semiHidden="1" w:unhideWhenUsed="1"/>
+    <w:lsdException w:name="Body Text 3" w:semiHidden="1" w:unhideWhenUsed="1"/>
+    <w:lsdException w:name="Body Text Indent 2" w:semiHidden="1" w:unhideWhenUsed="1"/>
+    <w:lsdException w:name="Body Text Indent 3" w:semiHidden="1" w:unhideWhenUsed="1"/>
+    <w:lsdException w:name="Block Text" w:semiHidden="1" w:unhideWhenUsed="1"/>
+    <w:lsdException w:name="Hyperlink" w:semiHidden="1" w:unhideWhenUsed="1"/>
+    <w:lsdException w:name="FollowedHyperlink" w:semiHidden="1" w:unhideWhenUsed="1"/>
+    <w:lsdException w:name="Strong" w:uiPriority="22" w:qFormat="1"/>
+    <w:lsdException w:name="Emphasis" w:uiPriority="20" w:qFormat="1"/>
+    <w:lsdException w:name="Document Map" w:semiHidden="1" w:unhideWhenUsed="1"/>
+    <w:lsdException w:name="Plain Text" w:semiHidden="1" w:unhideWhenUsed="1"/>
+    <w:lsdException w:name="E-mail Signature" w:semiHidden="1" w:unhideWhenUsed="1"/>
+    <w:lsdException w:name="HTML Top of Form" w:semiHidden="1" w:unhideWhenUsed="1"/>
+    <w:lsdException w:name="HTML Bottom of Form" w:semiHidden="1" w:unhideWhenUsed="1"/>
+    <w:lsdException w:name="Normal (Web)" w:semiHidden="1" w:unhideWhenUsed="1"/>
+    <w:lsdException w:name="HTML Acronym" w:semiHidden="1" w:unhideWhenUsed="1"/>
+    <w:lsdException w:name="HTML Address" w:semiHidden="1" w:unhideWhenUsed="1"/>
+    <w:lsdException w:name="HTML Cite" w:semiHidden="1" w:unhideWhenUsed="1"/>
+    <w:lsdException w:name="HTML Code" w:semiHidden="1" w:unhideWhenUsed="1"/>
+    <w:lsdException w:name="HTML Definition" w:semiHidden="1" w:unhideWhenUsed="1"/>
+    <w:lsdException w:name="HTML Keyboard" w:semiHidden="1" w:unhideWhenUsed="1"/>
+    <w:lsdException w:name="HTML Preformatted" w:semiHidden="1" w:unhideWhenUsed="1"/>
+    <w:lsdException w:name="HTML Sample" w:semiHidden="1" w:unhideWhenUsed="1"/>
+    <w:lsdException w:name="HTML Typewriter" w:semiHidden="1" w:unhideWhenUsed="1"/>
+    <w:lsdException w:name="HTML Variable" w:semiHidden="1" w:unhideWhenUsed="1"/>
+    <w:lsdException w:name="Normal Table" w:semiHidden="1" w:unhideWhenUsed="1"/>
+    <w:lsdException w:name="annotation subject" w:semiHidden="1" w:unhideWhenUsed="1"/>
+    <w:lsdException w:name="No List" w:semiHidden="1" w:unhideWhenUsed="1"/>
+    <w:lsdException w:name="Outline List 1" w:semiHidden="1" w:unhideWhenUsed="1"/>
+    <w:lsdException w:name="Outline List 2" w:semiHidden="1" w:unhideWhenUsed="1"/>
+    <w:lsdException w:name="Outline List 3" w:semiHidden="1" w:unhideWhenUsed="1"/>
+    <w:lsdException w:name="Table Simple 1" w:semiHidden="1" w:unhideWhenUsed="1"/>
+    <w:lsdException w:name="Table Simple 2" w:semiHidden="1" w:unhideWhenUsed="1"/>
+    <w:lsdException w:name="Table Simple 3" w:semiHidden="1" w:unhideWhenUsed="1"/>
+    <w:lsdException w:name="Table Classic 1" w:semiHidden="1" w:unhideWhenUsed="1"/>
+    <w:lsdException w:name="Table Classic 2" w:semiHidden="1" w:unhideWhenUsed="1"/>
+    <w:lsdException w:name="Table Classic 3" w:semiHidden="1" w:unhideWhenUsed="1"/>
+    <w:lsdException w:name="Table Classic 4" w:semiHidden="1" w:unhideWhenUsed="1"/>
+    <w:lsdException w:name="Table Colorful 1" w:semiHidden="1" w:unhideWhenUsed="1"/>
+    <w:lsdException w:name="Table Colorful 2" w:semiHidden="1" w:unhideWhenUsed="1"/>
+    <w:lsdException w:name="Table Colorful 3" w:semiHidden="1" w:unhideWhenUsed="1"/>
+    <w:lsdException w:name="Table Columns 1" w:semiHidden="1" w:unhideWhenUsed="1"/>
+    <w:lsdException w:name="Table Columns 2" w:semiHidden="1" w:unhideWhenUsed="1"/>
+    <w:lsdException w:name="Table Columns 3" w:semiHidden="1" w:unhideWhenUsed="1"/>
+    <w:lsdException w:name="Table Columns 4" w:semiHidden="1" w:unhideWhenUsed="1"/>
+    <w:lsdException w:name="Table Columns 5" w:semiHidden="1" w:unhideWhenUsed="1"/>
+    <w:lsdException w:name="Table Grid 1" w:semiHidden="1" w:unhideWhenUsed="1"/>
+    <w:lsdException w:name="Table Grid 2" w:semiHidden="1" w:unhideWhenUsed="1"/>
+    <w:lsdException w:name="Table Grid 3" w:semiHidden="1" w:unhideWhenUsed="1"/>
+    <w:lsdException w:name="Table Grid 4" w:semiHidden="1" w:unhideWhenUsed="1"/>
+    <w:lsdException w:name="Table Grid 5" w:semiHidden="1" w:unhideWhenUsed="1"/>
+    <w:lsdException w:name="Table Grid 6" w:semiHidden="1" w:unhideWhenUsed="1"/>
+    <w:lsdException w:name="Table Grid 7" w:semiHidden="1" w:unhideWhenUsed="1"/>
+    <w:lsdException w:name="Table Grid 8" w:semiHidden="1" w:unhideWhenUsed="1"/>
+    <w:lsdException w:name="Table List 1" w:semiHidden="1" w:unhideWhenUsed="1"/>
+    <w:lsdException w:name="Table List 2" w:semiHidden="1" w:unhideWhenUsed="1"/>
+    <w:lsdException w:name="Table List 3" w:semiHidden="1" w:unhideWhenUsed="1"/>
+    <w:lsdException w:name="Table List 4" w:semiHidden="1" w:unhideWhenUsed="1"/>
+    <w:lsdException w:name="Table List 5" w:semiHidden="1" w:unhideWhenUsed="1"/>
+    <w:lsdException w:name="Table List 6" w:semiHidden="1" w:unhideWhenUsed="1"/>
+    <w:lsdException w:name="Table List 7" w:semiHidden="1" w:unhideWhenUsed="1"/>
+    <w:lsdException w:name="Table List 8" w:semiHidden="1" w:unhideWhenUsed="1"/>
+    <w:lsdException w:name="Table 3D effects 1" w:semiHidden="1" w:unhideWhenUsed="1"/>
+    <w:lsdException w:name="Table 3D effects 2" w:semiHidden="1" w:unhideWhenUsed="1"/>
+    <w:lsdException w:name="Table 3D effects 3" w:semiHidden="1" w:unhideWhenUsed="1"/>
+    <w:lsdException w:name="Table Contemporary" w:semiHidden="1" w:unhideWhenUsed="1"/>
+    <w:lsdException w:name="Table Elegant" w:semiHidden="1" w:unhideWhenUsed="1"/>
+    <w:lsdException w:name="Table Professional" w:semiHidden="1" w:unhideWhenUsed="1"/>
+    <w:lsdException w:name="Table Subtle 1" w:semiHidden="1" w:unhideWhenUsed="1"/>
+    <w:lsdException w:name="Table Subtle 2" w:semiHidden="1" w:unhideWhenUsed="1"/>
+    <w:lsdException w:name="Table Web 1" w:semiHidden="1" w:unhideWhenUsed="1"/>
+    <w:lsdException w:name="Table Web 2" w:semiHidden="1" w:unhideWhenUsed="1"/>
+    <w:lsdException w:name="Table Web 3" w:semiHidden="1" w:unhideWhenUsed="1"/>
+    <w:lsdException w:name="Balloon Text" w:semiHidden="1" w:unhideWhenUsed="1"/>
+    <w:lsdException w:name="Table Grid" w:semiHidden="1" w:uiPriority="59" w:unhideWhenUsed="1"/>
+    <w:lsdException w:name="Table Theme" w:semiHidden="1" w:unhideWhenUsed="1"/>
+    <w:lsdException w:name="Placeholder Text" w:semiHidden="1"/>
+    <w:lsdException w:name="No Spacing" w:uiPriority="1" w:qFormat="1"/>
+    <w:lsdException w:name="Light Shading" w:uiPriority="60"/>
+    <w:lsdException w:name="Light List" w:uiPriority="61"/>
+    <w:lsdException w:name="Light Grid" w:uiPriority="62"/>
+    <w:lsdException w:name="Medium Shading 1" w:uiPriority="63"/>
+    <w:lsdException w:name="Medium Shading 2" w:uiPriority="64"/>
+    <w:lsdException w:name="Medium List 1" w:uiPriority="65"/>
+    <w:lsdException w:name="Medium List 2" w:uiPriority="66"/>
+    <w:lsdException w:name="Medium Grid 1" w:uiPriority="67"/>
+    <w:lsdException w:name="Medium Grid 2" w:uiPriority="68"/>
+    <w:lsdException w:name="Medium Grid 3" w:uiPriority="69"/>
+    <w:lsdException w:name="Dark List" w:uiPriority="70"/>
+    <w:lsdException w:name="Colorful Shading" w:uiPriority="71"/>
+    <w:lsdException w:name="Colorful List" w:uiPriority="72"/>
+    <w:lsdException w:name="Colorful Grid" w:uiPriority="73"/>
+    <w:lsdException w:name="Light Shading Accent 1" w:uiPriority="60"/>
+    <w:lsdException w:name="Light List Accent 1" w:uiPriority="61"/>
+    <w:lsdException w:name="Light Grid Accent 1" w:uiPriority="62"/>
+    <w:lsdException w:name="Medium Shading 1 Accent 1" w:uiPriority="63"/>
+    <w:lsdException w:name="Medium Shading 2 Accent 1" w:uiPriority="64"/>
+    <w:lsdException w:name="Medium List 1 Accent 1" w:uiPriority="65"/>
+    <w:lsdException w:name="Revision" w:semiHidden="1"/>
+    <w:lsdException w:name="List Paragraph" w:uiPriority="34" w:qFormat="1"/>
+    <w:lsdException w:name="Quote" w:uiPriority="29" w:qFormat="1"/>
+    <w:lsdException w:name="Intense Quote" w:uiPriority="30" w:qFormat="1"/>
+    <w:lsdException w:name="Medium List 2 Accent 1" w:uiPriority="66"/>
+    <w:lsdException w:name="Medium Grid 1 Accent 1" w:uiPriority="67"/>
+    <w:lsdException w:name="Medium Grid 2 Accent 1" w:uiPriority="68"/>
+    <w:lsdException w:name="Medium Grid 3 Accent 1" w:uiPriority="69"/>
+    <w:lsdException w:name="Dark List Accent 1" w:uiPriority="70"/>
+    <w:lsdException w:name="Colorful Shading Accent 1" w:uiPriority="71"/>
+    <w:lsdException w:name="Colorful List Accent 1" w:uiPriority="72"/>
+    <w:lsdException w:name="Colorful Grid Accent 1" w:uiPriority="73"/>
+    <w:lsdException w:name="Light Shading Accent 2" w:uiPriority="60"/>
+    <w:lsdException w:name="Light List Accent 2" w:uiPriority="61"/>
+    <w:lsdException w:name="Light Grid Accent 2" w:uiPriority="62"/>
+    <w:lsdException w:name="Medium Shading 1 Accent 2" w:uiPriority="63"/>
+    <w:lsdException w:name="Medium Shading 2 Accent 2" w:uiPriority="64"/>
+    <w:lsdException w:name="Medium List 1 Accent 2" w:uiPriority="65"/>
+    <w:lsdException w:name="Medium List 2 Accent 2" w:uiPriority="66"/>
+    <w:lsdException w:name="Medium Grid 1 Accent 2" w:uiPriority="67"/>
+    <w:lsdException w:name="Medium Grid 2 Accent 2" w:uiPriority="68"/>
+    <w:lsdException w:name="Medium Grid 3 Accent 2" w:uiPriority="69"/>
+    <w:lsdException w:name="Dark List Accent 2" w:uiPriority="70"/>
+    <w:lsdException w:name="Colorful Shading Accent 2" w:uiPriority="71"/>
+    <w:lsdException w:name="Colorful List Accent 2" w:uiPriority="72"/>
+    <w:lsdException w:name="Colorful Grid Accent 2" w:uiPriority="73"/>
+    <w:lsdException w:name="Light Shading Accent 3" w:uiPriority="60"/>
+    <w:lsdException w:name="Light List Accent 3" w:uiPriority="61"/>
+    <w:lsdException w:name="Light Grid Accent 3" w:uiPriority="62"/>
+    <w:lsdException w:name="Medium Shading 1 Accent 3" w:uiPriority="63"/>
+    <w:lsdException w:name="Medium Shading 2 Accent 3" w:uiPriority="64"/>
+    <w:lsdException w:name="Medium List 1 Accent 3" w:uiPriority="65"/>
+    <w:lsdException w:name="Medium List 2 Accent 3" w:uiPriority="66"/>
+    <w:lsdException w:name="Medium Grid 1 Accent 3" w:uiPriority="67"/>
+    <w:lsdException w:name="Medium Grid 2 Accent 3" w:uiPriority="68"/>
+    <w:lsdException w:name="Medium Grid 3 Accent 3" w:uiPriority="69"/>
+    <w:lsdException w:name="Dark List Accent 3" w:uiPriority="70"/>
+    <w:lsdException w:name="Colorful Shading Accent 3" w:uiPriority="71"/>
+    <w:lsdException w:name="Colorful List Accent 3" w:uiPriority="72"/>
+    <w:lsdException w:name="Colorful Grid Accent 3" w:uiPriority="73"/>
+    <w:lsdException w:name="Light Shading Accent 4" w:uiPriority="60"/>
+    <w:lsdException w:name="Light List Accent 4" w:uiPriority="61"/>
+    <w:lsdException w:name="Light Grid Accent 4" w:uiPriority="62"/>
+    <w:lsdException w:name="Medium Shading 1 Accent 4" w:uiPriority="63"/>
+    <w:lsdException w:name="Medium Shading 2 Accent 4" w:uiPriority="64"/>
+    <w:lsdException w:name="Medium List 1 Accent 4" w:uiPriority="65"/>
+    <w:lsdException w:name="Medium List 2 Accent 4" w:uiPriority="66"/>
+    <w:lsdException w:name="Medium Grid 1 Accent 4" w:uiPriority="67"/>
+    <w:lsdException w:name="Medium Grid 2 Accent 4" w:uiPriority="68"/>
+    <w:lsdException w:name="Medium Grid 3 Accent 4" w:uiPriority="69"/>
+    <w:lsdException w:name="Dark List Accent 4" w:uiPriority="70"/>
+    <w:lsdException w:name="Colorful Shading Accent 4" w:uiPriority="71"/>
+    <w:lsdException w:name="Colorful List Accent 4" w:uiPriority="72"/>
+    <w:lsdException w:name="Colorful Grid Accent 4" w:uiPriority="73"/>
+    <w:lsdException w:name="Light Shading Accent 5" w:uiPriority="60"/>
+    <w:lsdException w:name="Light List Accent 5" w:uiPriority="61"/>
+    <w:lsdException w:name="Light Grid Accent 5" w:uiPriority="62"/>
+    <w:lsdException w:name="Medium Shading 1 Accent 5" w:uiPriority="63"/>
+    <w:lsdException w:name="Medium Shading 2 Accent 5" w:uiPriority="64"/>
+    <w:lsdException w:name="Medium List 1 Accent 5" w:uiPriority="65"/>
+    <w:lsdException w:name="Medium List 2 Accent 5" w:uiPriority="66"/>
+    <w:lsdException w:name="Medium Grid 1 Accent 5" w:uiPriority="67"/>
+    <w:lsdException w:name="Medium Grid 2 Accent 5" w:uiPriority="68"/>
+    <w:lsdException w:name="Medium Grid 3 Accent 5" w:uiPriority="69"/>
+    <w:lsdException w:name="Dark List Accent 5" w:uiPriority="70"/>
+    <w:lsdException w:name="Colorful Shading Accent 5" w:uiPriority="71"/>
+    <w:lsdException w:name="Colorful List Accent 5" w:uiPriority="72"/>
+    <w:lsdException w:name="Colorful Grid Accent 5" w:uiPriority="73"/>
+    <w:lsdException w:name="Light Shading Accent 6" w:uiPriority="60"/>
+    <w:lsdException w:name="Light List Accent 6" w:uiPriority="61"/>
+    <w:lsdException w:name="Light Grid Accent 6" w:uiPriority="62"/>
+    <w:lsdException w:name="Medium Shading 1 Accent 6" w:uiPriority="63"/>
+    <w:lsdException w:name="Medium Shading 2 Accent 6" w:uiPriority="64"/>
+    <w:lsdException w:name="Medium List 1 Accent 6" w:uiPriority="65"/>
+    <w:lsdException w:name="Medium List 2 Accent 6" w:uiPriority="66"/>
+    <w:lsdException w:name="Medium Grid 1 Accent 6" w:uiPriority="67"/>
+    <w:lsdException w:name="Medium Grid 2 Accent 6" w:uiPriority="68"/>
+    <w:lsdException w:name="Medium Grid 3 Accent 6" w:uiPriority="69"/>
+    <w:lsdException w:name="Dark List Accent 6" w:uiPriority="70"/>
+    <w:lsdException w:name="Colorful Shading Accent 6" w:uiPriority="71"/>
+    <w:lsdException w:name="Colorful List Accent 6" w:uiPriority="72"/>
+    <w:lsdException w:name="Colorful Grid Accent 6" w:uiPriority="73"/>
+    <w:lsdException w:name="Subtle Emphasis" w:uiPriority="19" w:qFormat="1"/>
+    <w:lsdException w:name="Intense Emphasis" w:uiPriority="21" w:qFormat="1"/>
+    <w:lsdException w:name="Subtle Reference" w:uiPriority="31" w:qFormat="1"/>
+    <w:lsdException w:name="Intense Reference" w:uiPriority="32" w:qFormat="1"/>
+    <w:lsdException w:name="Book Title" w:uiPriority="33" w:qFormat="1"/>
+    <w:lsdException w:name="Bibliography" w:semiHidden="1" w:uiPriority="37" w:unhideWhenUsed="1"/>
+    <w:lsdException w:name="TOC Heading" w:semiHidden="1" w:uiPriority="39" w:unhideWhenUsed="1" w:qFormat="1"/>
+    <w:lsdException w:name="Plain Table 1" w:uiPriority="41"/>
+    <w:lsdException w:name="Plain Table 2" w:uiPriority="42"/>
+    <w:lsdException w:name="Plain Table 3" w:uiPriority="43"/>
+    <w:lsdException w:name="Plain Table 4" w:uiPriority="44"/>
+    <w:lsdException w:name="Plain Table 5" w:uiPriority="45"/>
+    <w:lsdException w:name="Grid Table Light" w:uiPriority="40"/>
+    <w:lsdException w:name="Grid Table 1 Light" w:uiPriority="46"/>
+    <w:lsdException w:name="Grid Table 2" w:uiPriority="47"/>
+    <w:lsdException w:name="Grid Table 3" w:uiPriority="48"/>
+    <w:lsdException w:name="Grid Table 4" w:uiPriority="49"/>
+    <w:lsdException w:name="Grid Table 5 Dark" w:uiPriority="50"/>
+    <w:lsdException w:name="Grid Table 6 Colorful" w:uiPriority="51"/>
+    <w:lsdException w:name="Grid Table 7 Colorful" w:uiPriority="52"/>
+    <w:lsdException w:name="Grid Table 1 Light Accent 1" w:uiPriority="46"/>
+    <w:lsdException w:name="Grid Table 2 Accent 1" w:uiPriority="47"/>
+    <w:lsdException w:name="Grid Table 3 Accent 1" w:uiPriority="48"/>
+    <w:lsdException w:name="Grid Table 4 Accent 1" w:uiPriority="49"/>
+    <w:lsdException w:name="Grid Table 5 Dark Accent 1" w:uiPriority="50"/>
+    <w:lsdException w:name="Grid Table 6 Colorful Accent 1" w:uiPriority="51"/>
+    <w:lsdException w:name="Grid Table 7 Colorful Accent 1" w:uiPriority="52"/>
+    <w:lsdException w:name="Grid Table 1 Light Accent 2" w:uiPriority="46"/>
+    <w:lsdException w:name="Grid Table 2 Accent 2" w:uiPriority="47"/>
+    <w:lsdException w:name="Grid Table 3 Accent 2" w:uiPriority="48"/>
+    <w:lsdException w:name="Grid Table 4 Accent 2" w:uiPriority="49"/>
+    <w:lsdException w:name="Grid Table 5 Dark Accent 2" w:uiPriority="50"/>
+    <w:lsdException w:name="Grid Table 6 Colorful Accent 2" w:uiPriority="51"/>
+    <w:lsdException w:name="Grid Table 7 Colorful Accent 2" w:uiPriority="52"/>
+    <w:lsdException w:name="Grid Table 1 Light Accent 3" w:uiPriority="46"/>
+    <w:lsdException w:name="Grid Table 2 Accent 3" w:uiPriority="47"/>
+    <w:lsdException w:name="Grid Table 3 Accent 3" w:uiPriority="48"/>
+    <w:lsdException w:name="Grid Table 4 Accent 3" w:uiPriority="49"/>
+    <w:lsdException w:name="Grid Table 5 Dark Accent 3" w:uiPriority="50"/>
+    <w:lsdException w:name="Grid Table 6 Colorful Accent 3" w:uiPriority="51"/>
+    <w:lsdException w:name="Grid Table 7 Colorful Accent 3" w:uiPriority="52"/>
+    <w:lsdException w:name="Grid Table 1 Light Accent 4" w:uiPriority="46"/>
+    <w:lsdException w:name="Grid Table 2 Accent 4" w:uiPriority="47"/>
+    <w:lsdException w:name="Grid Table 3 Accent 4" w:uiPriority="48"/>
+    <w:lsdException w:name="Grid Table 4 Accent 4" w:uiPriority="49"/>
+    <w:lsdException w:name="Grid Table 5 Dark Accent 4" w:uiPriority="50"/>
+    <w:lsdException w:name="Grid Table 6 Colorful Accent 4" w:uiPriority="51"/>
+    <w:lsdException w:name="Grid Table 7 Colorful Accent 4" w:uiPriority="52"/>
+    <w:lsdException w:name="Grid Table 1 Light Accent 5" w:uiPriority="46"/>
+    <w:lsdException w:name="Grid Table 2 Accent 5" w:uiPriority="47"/>
+    <w:lsdException w:name="Grid Table 3 Accent 5" w:uiPriority="48"/>
+    <w:lsdException w:name="Grid Table 4 Accent 5" w:uiPriority="49"/>
+    <w:lsdException w:name="Grid Table 5 Dark Accent 5" w:uiPriority="50"/>
+    <w:lsdException w:name="Grid Table 6 Colorful Accent 5" w:uiPriority="51"/>
+    <w:lsdException w:name="Grid Table 7 Colorful Accent 5" w:uiPriority="52"/>
+    <w:lsdException w:name="Grid Table 1 Light Accent 6" w:uiPriority="46"/>
+    <w:lsdException w:name="Grid Table 2 Accent 6" w:uiPriority="47"/>
+    <w:lsdException w:name="Grid Table 3 Accent 6" w:uiPriority="48"/>
+    <w:lsdException w:name="Grid Table 4 Accent 6" w:uiPriority="49"/>
+    <w:lsdException w:name="Grid Table 5 Dark Accent 6" w:uiPriority="50"/>
+    <w:lsdException w:name="Grid Table 6 Colorful Accent 6" w:uiPriority="51"/>
+    <w:lsdException w:name="Grid Table 7 Colorful Accent 6" w:uiPriority="52"/>
+    <w:lsdException w:name="List Table 1 Light" w:uiPriority="46"/>
+    <w:lsdException w:name="List Table 2" w:uiPriority="47"/>
+    <w:lsdException w:name="List Table 3" w:uiPriority="48"/>
+    <w:lsdException w:name="List Table 4" w:uiPriority="49"/>
+    <w:lsdException w:name="List Table 5 Dark" w:uiPriority="50"/>
+    <w:lsdException w:name="List Table 6 Colorful" w:uiPriority="51"/>
+    <w:lsdException w:name="List Table 7 Colorful" w:uiPriority="52"/>
+    <w:lsdException w:name="List Table 1 Light Accent 1" w:uiPriority="46"/>
+    <w:lsdException w:name="List Table 2 Accent 1" w:uiPriority="47"/>
+    <w:lsdException w:name="List Table 3 Accent 1" w:uiPriority="48"/>
+    <w:lsdException w:name="List Table 4 Accent 1" w:uiPriority="49"/>
+    <w:lsdException w:name="List Table 5 Dark Accent 1" w:uiPriority="50"/>
+    <w:lsdException w:name="List Table 6 Colorful Accent 1" w:uiPriority="51"/>
+    <w:lsdException w:name="List Table 7 Colorful Accent 1" w:uiPriority="52"/>
+    <w:lsdException w:name="List Table 1 Light Accent 2" w:uiPriority="46"/>
+    <w:lsdException w:name="List Table 2 Accent 2" w:uiPriority="47"/>
+    <w:lsdException w:name="List Table 3 Accent 2" w:uiPriority="48"/>
+    <w:lsdException w:name="List Table 4 Accent 2" w:uiPriority="49"/>
+    <w:lsdException w:name="List Table 5 Dark Accent 2" w:uiPriority="50"/>
+    <w:lsdException w:name="List Table 6 Colorful Accent 2" w:uiPriority="51"/>
+    <w:lsdException w:name="List Table 7 Colorful Accent 2" w:uiPriority="52"/>
+    <w:lsdException w:name="List Table 1 Light Accent 3" w:uiPriority="46"/>
+    <w:lsdException w:name="List Table 2 Accent 3" w:uiPriority="47"/>
+    <w:lsdException w:name="List Table 3 Accent 3" w:uiPriority="48"/>
+    <w:lsdException w:name="List Table 4 Accent 3" w:uiPriority="49"/>
+    <w:lsdException w:name="List Table 5 Dark Accent 3" w:uiPriority="50"/>
+    <w:lsdException w:name="List Table 6 Colorful Accent 3" w:uiPriority="51"/>
+    <w:lsdException w:name="List Table 7 Colorful Accent 3" w:uiPriority="52"/>
+    <w:lsdException w:name="List Table 1 Light Accent 4" w:uiPriority="46"/>
+    <w:lsdException w:name="List Table 2 Accent 4" w:uiPriority="47"/>
+    <w:lsdException w:name="List Table 3 Accent 4" w:uiPriority="48"/>
+    <w:lsdException w:name="List Table 4 Accent 4" w:uiPriority="49"/>
+    <w:lsdException w:name="List Table 5 Dark Accent 4" w:uiPriority="50"/>
+    <w:lsdException w:name="List Table 6 Colorful Accent 4" w:uiPriority="51"/>
+    <w:lsdException w:name="List Table 7 Colorful Accent 4" w:uiPriority="52"/>
+    <w:lsdException w:name="List Table 1 Light Accent 5" w:uiPriority="46"/>
+    <w:lsdException w:name="List Table 2 Accent 5" w:uiPriority="47"/>
+    <w:lsdException w:name="List Table 3 Accent 5" w:uiPriority="48"/>
+    <w:lsdException w:name="List Table 4 Accent 5" w:uiPriority="49"/>
+    <w:lsdException w:name="List Table 5 Dark Accent 5" w:uiPriority="50"/>
+    <w:lsdException w:name="List Table 6 Colorful Accent 5" w:uiPriority="51"/>
+    <w:lsdException w:name="List Table 7 Colorful Accent 5" w:uiPriority="52"/>
+    <w:lsdException w:name="List Table 1 Light Accent 6" w:uiPriority="46"/>
+    <w:lsdException w:name="List Table 2 Accent 6" w:uiPriority="47"/>
+    <w:lsdException w:name="List Table 3 Accent 6" w:uiPriority="48"/>
+    <w:lsdException w:name="List Table 4 Accent 6" w:uiPriority="49"/>
+    <w:lsdException w:name="List Table 5 Dark Accent 6" w:uiPriority="50"/>
+    <w:lsdException w:name="List Table 6 Colorful Accent 6" w:uiPriority="51"/>
+    <w:lsdException w:name="List Table 7 Colorful Accent 6" w:uiPriority="52"/>
+    <w:lsdException w:name="Mention" w:semiHidden="1" w:unhideWhenUsed="1"/>
+    <w:lsdException w:name="Smart Hyperlink" w:semiHidden="1" w:unhideWhenUsed="1"/>
+    <w:lsdException w:name="Hashtag" w:semiHidden="1" w:unhideWhenUsed="1"/>
+    <w:lsdException w:name="Unresolved Mention" w:semiHidden="1" w:unhideWhenUsed="1"/>
   </w:latentStyles>
-  <w:style w:type="paragraph" w:default="1" w:styleId="Normale">
+  <w:style w:type="paragraph" w:default="1" w:styleId="Normal">
     <w:name w:val="Normal"/>
     <w:qFormat/>
     <w:rsid w:val="00BC32BB"/>
   </w:style>
-  <w:style w:type="paragraph" w:styleId="Titolo1">
+  <w:style w:type="paragraph" w:styleId="Heading1">
     <w:name w:val="heading 1"/>
-    <w:basedOn w:val="Normale"/>
-    <w:next w:val="Normale"/>
-    <w:link w:val="Titolo1Carattere"/>
+    <w:basedOn w:val="Normal"/>
+    <w:next w:val="Normal"/>
+    <w:link w:val="Heading1Char"/>
     <w:uiPriority w:val="9"/>
     <w:qFormat/>
     <w:rsid w:val="000E2C6F"/>
@@ -643,18 +1951,17 @@
       <w:szCs w:val="28"/>
     </w:rPr>
   </w:style>
-  <w:style w:type="character" w:default="1" w:styleId="Carpredefinitoparagrafo">
+  <w:style w:type="character" w:default="1" w:styleId="DefaultParagraphFont">
     <w:name w:val="Default Paragraph Font"/>
     <w:uiPriority w:val="1"/>
     <w:semiHidden/>
     <w:unhideWhenUsed/>
   </w:style>
-  <w:style w:type="table" w:default="1" w:styleId="Tabellanormale">
+  <w:style w:type="table" w:default="1" w:styleId="TableNormal">
     <w:name w:val="Normal Table"/>
     <w:uiPriority w:val="99"/>
     <w:semiHidden/>
     <w:unhideWhenUsed/>
-    <w:qFormat/>
     <w:tblPr>
       <w:tblInd w:w="0" w:type="dxa"/>
       <w:tblCellMar>
@@ -665,16 +1972,16 @@
       </w:tblCellMar>
     </w:tblPr>
   </w:style>
-  <w:style w:type="numbering" w:default="1" w:styleId="Nessunelenco">
+  <w:style w:type="numbering" w:default="1" w:styleId="NoList">
     <w:name w:val="No List"/>
     <w:uiPriority w:val="99"/>
     <w:semiHidden/>
     <w:unhideWhenUsed/>
   </w:style>
-  <w:style w:type="character" w:customStyle="1" w:styleId="Titolo1Carattere">
-    <w:name w:val="Titolo 1 Carattere"/>
-    <w:basedOn w:val="Carpredefinitoparagrafo"/>
-    <w:link w:val="Titolo1"/>
+  <w:style w:type="character" w:customStyle="1" w:styleId="Heading1Char">
+    <w:name w:val="Heading 1 Char"/>
+    <w:basedOn w:val="DefaultParagraphFont"/>
+    <w:link w:val="Heading1"/>
     <w:uiPriority w:val="9"/>
     <w:rsid w:val="000E2C6F"/>
     <w:rPr>
@@ -686,9 +1993,9 @@
       <w:szCs w:val="28"/>
     </w:rPr>
   </w:style>
-  <w:style w:type="paragraph" w:styleId="Paragrafoelenco">
+  <w:style w:type="paragraph" w:styleId="ListParagraph">
     <w:name w:val="List Paragraph"/>
-    <w:basedOn w:val="Normale"/>
+    <w:basedOn w:val="Normal"/>
     <w:uiPriority w:val="34"/>
     <w:qFormat/>
     <w:rsid w:val="00D374F6"/>
@@ -696,6 +2003,40 @@
       <w:ind w:left="720"/>
       <w:contextualSpacing/>
     </w:pPr>
+  </w:style>
+  <w:style w:type="paragraph" w:styleId="Title">
+    <w:name w:val="Title"/>
+    <w:basedOn w:val="Normal"/>
+    <w:next w:val="Normal"/>
+    <w:link w:val="TitleChar"/>
+    <w:uiPriority w:val="10"/>
+    <w:qFormat/>
+    <w:rsid w:val="003D36B8"/>
+    <w:pPr>
+      <w:spacing w:after="0" w:line="240" w:lineRule="auto"/>
+      <w:contextualSpacing/>
+    </w:pPr>
+    <w:rPr>
+      <w:rFonts w:asciiTheme="majorHAnsi" w:eastAsiaTheme="majorEastAsia" w:hAnsiTheme="majorHAnsi" w:cstheme="majorBidi"/>
+      <w:spacing w:val="-10"/>
+      <w:kern w:val="28"/>
+      <w:sz w:val="56"/>
+      <w:szCs w:val="56"/>
+    </w:rPr>
+  </w:style>
+  <w:style w:type="character" w:customStyle="1" w:styleId="TitleChar">
+    <w:name w:val="Title Char"/>
+    <w:basedOn w:val="DefaultParagraphFont"/>
+    <w:link w:val="Title"/>
+    <w:uiPriority w:val="10"/>
+    <w:rsid w:val="003D36B8"/>
+    <w:rPr>
+      <w:rFonts w:asciiTheme="majorHAnsi" w:eastAsiaTheme="majorEastAsia" w:hAnsiTheme="majorHAnsi" w:cstheme="majorBidi"/>
+      <w:spacing w:val="-10"/>
+      <w:kern w:val="28"/>
+      <w:sz w:val="56"/>
+      <w:szCs w:val="56"/>
+    </w:rPr>
   </w:style>
 </w:styles>
 </file>

</xml_diff>